<commit_message>
Add documentation: - Add docstring to all domain-layer classes and methods, - Add class and sequence diagrams, - Remove unused imports, - Make URLs more consistent and intuitive,
</commit_message>
<xml_diff>
--- a/artefacts/requirements/Requirements Only.docx
+++ b/artefacts/requirements/Requirements Only.docx
@@ -4631,7 +4631,7 @@
                 <w:rFonts w:ascii="Times New Roman" w:hAnsi="Times New Roman" w:cs="Times New Roman"/>
                 <w:noProof/>
               </w:rPr>
-              <w:t>27</w:t>
+              <w:t>26</w:t>
             </w:r>
             <w:r>
               <w:rPr>
@@ -4722,7 +4722,7 @@
                 <w:rFonts w:ascii="Times New Roman" w:hAnsi="Times New Roman" w:cs="Times New Roman"/>
                 <w:noProof/>
               </w:rPr>
-              <w:t>28</w:t>
+              <w:t>27</w:t>
             </w:r>
             <w:r>
               <w:rPr>
@@ -4874,7 +4874,7 @@
                 <w:rFonts w:ascii="Times New Roman" w:hAnsi="Times New Roman" w:cs="Times New Roman"/>
                 <w:noProof/>
               </w:rPr>
-              <w:t>30</w:t>
+              <w:t>28</w:t>
             </w:r>
             <w:r>
               <w:rPr>
@@ -4977,7 +4977,7 @@
                 <w:rFonts w:ascii="Times New Roman" w:hAnsi="Times New Roman" w:cs="Times New Roman"/>
                 <w:noProof/>
               </w:rPr>
-              <w:t>31</w:t>
+              <w:t>29</w:t>
             </w:r>
             <w:r>
               <w:rPr>
@@ -5108,7 +5108,19 @@
               <w:rPr>
                 <w:rFonts w:ascii="Times New Roman" w:hAnsi="Times New Roman" w:cs="Times New Roman"/>
               </w:rPr>
-              <w:t>Textual Description,</w:t>
+              <w:t xml:space="preserve">Textual </w:t>
+            </w:r>
+            <w:r>
+              <w:rPr>
+                <w:rFonts w:ascii="Times New Roman" w:hAnsi="Times New Roman" w:cs="Times New Roman"/>
+              </w:rPr>
+              <w:t>d</w:t>
+            </w:r>
+            <w:r>
+              <w:rPr>
+                <w:rFonts w:ascii="Times New Roman" w:hAnsi="Times New Roman" w:cs="Times New Roman"/>
+              </w:rPr>
+              <w:t>escription,</w:t>
             </w:r>
           </w:p>
           <w:p>
@@ -5126,13 +5138,19 @@
               <w:rPr>
                 <w:rFonts w:ascii="Times New Roman" w:hAnsi="Times New Roman" w:cs="Times New Roman"/>
               </w:rPr>
-              <w:t>Zero or more T</w:t>
-            </w:r>
-            <w:r>
-              <w:rPr>
-                <w:rFonts w:ascii="Times New Roman" w:hAnsi="Times New Roman" w:cs="Times New Roman"/>
-              </w:rPr>
-              <w:t>ransitions,</w:t>
+              <w:t xml:space="preserve">Zero or more </w:t>
+            </w:r>
+            <w:r>
+              <w:rPr>
+                <w:rFonts w:ascii="Times New Roman" w:hAnsi="Times New Roman" w:cs="Times New Roman"/>
+              </w:rPr>
+              <w:t>choices</w:t>
+            </w:r>
+            <w:r>
+              <w:rPr>
+                <w:rFonts w:ascii="Times New Roman" w:hAnsi="Times New Roman" w:cs="Times New Roman"/>
+              </w:rPr>
+              <w:t>,</w:t>
             </w:r>
           </w:p>
           <w:p>
@@ -5239,19 +5257,6 @@
               <w:rPr>
                 <w:rFonts w:ascii="Times New Roman" w:hAnsi="Times New Roman" w:cs="Times New Roman"/>
               </w:rPr>
-              <w:t xml:space="preserve">Essential </w:t>
-            </w:r>
-          </w:p>
-          <w:p>
-            <w:pPr>
-              <w:rPr>
-                <w:rFonts w:ascii="Times New Roman" w:hAnsi="Times New Roman" w:cs="Times New Roman"/>
-              </w:rPr>
-            </w:pPr>
-            <w:r>
-              <w:rPr>
-                <w:rFonts w:ascii="Times New Roman" w:hAnsi="Times New Roman" w:cs="Times New Roman"/>
-              </w:rPr>
               <w:t>Essential</w:t>
             </w:r>
           </w:p>
@@ -5307,7 +5312,7 @@
                 <w:rFonts w:ascii="Times New Roman" w:hAnsi="Times New Roman" w:cs="Times New Roman"/>
                 <w:noProof/>
               </w:rPr>
-              <w:t>32</w:t>
+              <w:t>30</w:t>
             </w:r>
             <w:r>
               <w:rPr>
@@ -5319,7 +5324,7 @@
               <w:rPr>
                 <w:rFonts w:ascii="Times New Roman" w:hAnsi="Times New Roman" w:cs="Times New Roman"/>
               </w:rPr>
-              <w:t xml:space="preserve"> Transition </w:t>
+              <w:t xml:space="preserve"> Validate Storyline</w:t>
             </w:r>
           </w:p>
         </w:tc>
@@ -5337,20 +5342,14 @@
               <w:rPr>
                 <w:rFonts w:ascii="Times New Roman" w:hAnsi="Times New Roman" w:cs="Times New Roman"/>
               </w:rPr>
-              <w:t xml:space="preserve">The system MUST ALLOW </w:t>
-            </w:r>
-            <w:r>
-              <w:rPr>
-                <w:rFonts w:ascii="Times New Roman" w:hAnsi="Times New Roman" w:cs="Times New Roman"/>
-                <w:i/>
-              </w:rPr>
-              <w:t xml:space="preserve">scenario designers </w:t>
-            </w:r>
-            <w:r>
-              <w:rPr>
-                <w:rFonts w:ascii="Times New Roman" w:hAnsi="Times New Roman" w:cs="Times New Roman"/>
-              </w:rPr>
-              <w:t>to define transitions from one inject to another.</w:t>
+              <w:t>The system MUST ENFORCE that all injects within a story can be reached from at least one other inject via transitions.</w:t>
+            </w:r>
+            <w:r>
+              <w:rPr>
+                <w:rStyle w:val="Funotenzeichen"/>
+                <w:rFonts w:ascii="Times New Roman" w:hAnsi="Times New Roman" w:cs="Times New Roman"/>
+              </w:rPr>
+              <w:footnoteReference w:id="2"/>
             </w:r>
           </w:p>
         </w:tc>
@@ -5410,7 +5409,7 @@
                 <w:rFonts w:ascii="Times New Roman" w:hAnsi="Times New Roman" w:cs="Times New Roman"/>
                 <w:noProof/>
               </w:rPr>
-              <w:t>33</w:t>
+              <w:t>31</w:t>
             </w:r>
             <w:r>
               <w:rPr>
@@ -5422,7 +5421,19 @@
               <w:rPr>
                 <w:rFonts w:ascii="Times New Roman" w:hAnsi="Times New Roman" w:cs="Times New Roman"/>
               </w:rPr>
-              <w:t xml:space="preserve"> Validate Storyline</w:t>
+              <w:t xml:space="preserve"> </w:t>
+            </w:r>
+            <w:r>
+              <w:rPr>
+                <w:rFonts w:ascii="Times New Roman" w:hAnsi="Times New Roman" w:cs="Times New Roman"/>
+              </w:rPr>
+              <w:t>Choice</w:t>
+            </w:r>
+            <w:r>
+              <w:rPr>
+                <w:rFonts w:ascii="Times New Roman" w:hAnsi="Times New Roman" w:cs="Times New Roman"/>
+              </w:rPr>
+              <w:t xml:space="preserve"> Properties</w:t>
             </w:r>
           </w:p>
         </w:tc>
@@ -5440,14 +5451,13 @@
               <w:rPr>
                 <w:rFonts w:ascii="Times New Roman" w:hAnsi="Times New Roman" w:cs="Times New Roman"/>
               </w:rPr>
-              <w:t>The system MUST ENFORCE that all injects within a story can be reached from at least one other inject via transitions.</w:t>
-            </w:r>
-            <w:r>
-              <w:rPr>
-                <w:rStyle w:val="Funotenzeichen"/>
-                <w:rFonts w:ascii="Times New Roman" w:hAnsi="Times New Roman" w:cs="Times New Roman"/>
-              </w:rPr>
-              <w:footnoteReference w:id="2"/>
+              <w:t xml:space="preserve">The system MUST ENFORCE that a </w:t>
+            </w:r>
+            <w:r>
+              <w:rPr>
+                <w:rFonts w:ascii="Times New Roman" w:hAnsi="Times New Roman" w:cs="Times New Roman"/>
+              </w:rPr>
+              <w:t>choice has a label.</w:t>
             </w:r>
           </w:p>
         </w:tc>
@@ -5507,7 +5517,7 @@
                 <w:rFonts w:ascii="Times New Roman" w:hAnsi="Times New Roman" w:cs="Times New Roman"/>
                 <w:noProof/>
               </w:rPr>
-              <w:t>34</w:t>
+              <w:t>32</w:t>
             </w:r>
             <w:r>
               <w:rPr>
@@ -5519,7 +5529,19 @@
               <w:rPr>
                 <w:rFonts w:ascii="Times New Roman" w:hAnsi="Times New Roman" w:cs="Times New Roman"/>
               </w:rPr>
-              <w:t xml:space="preserve"> Mandatory Transition Properties</w:t>
+              <w:t xml:space="preserve"> </w:t>
+            </w:r>
+            <w:r>
+              <w:rPr>
+                <w:rFonts w:ascii="Times New Roman" w:hAnsi="Times New Roman" w:cs="Times New Roman"/>
+              </w:rPr>
+              <w:t>Optional Choice</w:t>
+            </w:r>
+            <w:r>
+              <w:rPr>
+                <w:rFonts w:ascii="Times New Roman" w:hAnsi="Times New Roman" w:cs="Times New Roman"/>
+              </w:rPr>
+              <w:t xml:space="preserve"> Properties</w:t>
             </w:r>
           </w:p>
         </w:tc>
@@ -5537,7 +5559,127 @@
               <w:rPr>
                 <w:rFonts w:ascii="Times New Roman" w:hAnsi="Times New Roman" w:cs="Times New Roman"/>
               </w:rPr>
-              <w:t>The system MUST ENFORCE that a transition has the following properties:</w:t>
+              <w:t xml:space="preserve">The system MUST </w:t>
+            </w:r>
+            <w:r>
+              <w:rPr>
+                <w:rFonts w:ascii="Times New Roman" w:hAnsi="Times New Roman" w:cs="Times New Roman"/>
+              </w:rPr>
+              <w:t>ALLOW a selected choice to lead to another inject (so called “branching” or “forking”).</w:t>
+            </w:r>
+          </w:p>
+        </w:tc>
+        <w:tc>
+          <w:tcPr>
+            <w:tcW w:w="1667" w:type="dxa"/>
+          </w:tcPr>
+          <w:p>
+            <w:pPr>
+              <w:rPr>
+                <w:rFonts w:ascii="Times New Roman" w:hAnsi="Times New Roman" w:cs="Times New Roman"/>
+              </w:rPr>
+            </w:pPr>
+            <w:r>
+              <w:rPr>
+                <w:rFonts w:ascii="Times New Roman" w:hAnsi="Times New Roman" w:cs="Times New Roman"/>
+              </w:rPr>
+              <w:t>Essential</w:t>
+            </w:r>
+          </w:p>
+        </w:tc>
+      </w:tr>
+      <w:tr>
+        <w:trPr>
+          <w:trHeight w:val="248"/>
+        </w:trPr>
+        <w:tc>
+          <w:tcPr>
+            <w:tcW w:w="1696" w:type="dxa"/>
+          </w:tcPr>
+          <w:p>
+            <w:pPr>
+              <w:rPr>
+                <w:rFonts w:ascii="Times New Roman" w:hAnsi="Times New Roman" w:cs="Times New Roman"/>
+              </w:rPr>
+            </w:pPr>
+            <w:r>
+              <w:rPr>
+                <w:rFonts w:ascii="Times New Roman" w:hAnsi="Times New Roman" w:cs="Times New Roman"/>
+              </w:rPr>
+              <w:fldChar w:fldCharType="begin"/>
+            </w:r>
+            <w:r>
+              <w:rPr>
+                <w:rFonts w:ascii="Times New Roman" w:hAnsi="Times New Roman" w:cs="Times New Roman"/>
+              </w:rPr>
+              <w:instrText xml:space="preserve"> SEQ Requirement \* ARABIC </w:instrText>
+            </w:r>
+            <w:r>
+              <w:rPr>
+                <w:rFonts w:ascii="Times New Roman" w:hAnsi="Times New Roman" w:cs="Times New Roman"/>
+              </w:rPr>
+              <w:fldChar w:fldCharType="separate"/>
+            </w:r>
+            <w:r>
+              <w:rPr>
+                <w:rFonts w:ascii="Times New Roman" w:hAnsi="Times New Roman" w:cs="Times New Roman"/>
+                <w:noProof/>
+              </w:rPr>
+              <w:t>33</w:t>
+            </w:r>
+            <w:r>
+              <w:rPr>
+                <w:rFonts w:ascii="Times New Roman" w:hAnsi="Times New Roman" w:cs="Times New Roman"/>
+              </w:rPr>
+              <w:fldChar w:fldCharType="end"/>
+            </w:r>
+            <w:r>
+              <w:rPr>
+                <w:rFonts w:ascii="Times New Roman" w:hAnsi="Times New Roman" w:cs="Times New Roman"/>
+              </w:rPr>
+              <w:t xml:space="preserve"> Optional </w:t>
+            </w:r>
+            <w:r>
+              <w:rPr>
+                <w:rFonts w:ascii="Times New Roman" w:hAnsi="Times New Roman" w:cs="Times New Roman"/>
+              </w:rPr>
+              <w:t>Choice Effects</w:t>
+            </w:r>
+            <w:r>
+              <w:rPr>
+                <w:rFonts w:ascii="Times New Roman" w:hAnsi="Times New Roman" w:cs="Times New Roman"/>
+              </w:rPr>
+              <w:t xml:space="preserve"> </w:t>
+            </w:r>
+          </w:p>
+        </w:tc>
+        <w:tc>
+          <w:tcPr>
+            <w:tcW w:w="5812" w:type="dxa"/>
+          </w:tcPr>
+          <w:p>
+            <w:pPr>
+              <w:rPr>
+                <w:rFonts w:ascii="Times New Roman" w:hAnsi="Times New Roman" w:cs="Times New Roman"/>
+              </w:rPr>
+            </w:pPr>
+            <w:r>
+              <w:rPr>
+                <w:rFonts w:ascii="Times New Roman" w:hAnsi="Times New Roman" w:cs="Times New Roman"/>
+              </w:rPr>
+              <w:t>The system SHOULD ALLOW that a</w:t>
+            </w:r>
+            <w:r>
+              <w:rPr>
+                <w:rFonts w:ascii="Times New Roman" w:hAnsi="Times New Roman" w:cs="Times New Roman"/>
+              </w:rPr>
+              <w:t xml:space="preserve"> choice effect</w:t>
+            </w:r>
+            <w:r>
+              <w:rPr>
+                <w:rFonts w:ascii="Times New Roman" w:hAnsi="Times New Roman" w:cs="Times New Roman"/>
+              </w:rPr>
+              <w:t xml:space="preserve"> has the following properties: </w:t>
             </w:r>
           </w:p>
           <w:p>
@@ -5551,11 +5693,19 @@
                 <w:rFonts w:ascii="Times New Roman" w:hAnsi="Times New Roman" w:cs="Times New Roman"/>
               </w:rPr>
             </w:pPr>
-            <w:r>
-              <w:rPr>
-                <w:rFonts w:ascii="Times New Roman" w:hAnsi="Times New Roman" w:cs="Times New Roman"/>
-              </w:rPr>
-              <w:t>Title (also called “label”),</w:t>
+            <w:proofErr w:type="spellStart"/>
+            <w:r>
+              <w:rPr>
+                <w:rFonts w:ascii="Times New Roman" w:hAnsi="Times New Roman" w:cs="Times New Roman"/>
+              </w:rPr>
+              <w:t>VariableChange</w:t>
+            </w:r>
+            <w:proofErr w:type="spellEnd"/>
+            <w:r>
+              <w:rPr>
+                <w:rFonts w:ascii="Times New Roman" w:hAnsi="Times New Roman" w:cs="Times New Roman"/>
+              </w:rPr>
+              <w:t>,</w:t>
             </w:r>
           </w:p>
           <w:p>
@@ -5573,7 +5723,7 @@
               <w:rPr>
                 <w:rFonts w:ascii="Times New Roman" w:hAnsi="Times New Roman" w:cs="Times New Roman"/>
               </w:rPr>
-              <w:t>Target inject.</w:t>
+              <w:t>Conditions.</w:t>
             </w:r>
           </w:p>
         </w:tc>
@@ -5591,7 +5741,7 @@
               <w:rPr>
                 <w:rFonts w:ascii="Times New Roman" w:hAnsi="Times New Roman" w:cs="Times New Roman"/>
               </w:rPr>
-              <w:t>Essential</w:t>
+              <w:t>Medium</w:t>
             </w:r>
           </w:p>
         </w:tc>
@@ -5606,6 +5756,7 @@
           </w:tcPr>
           <w:p>
             <w:pPr>
+              <w:keepNext/>
               <w:rPr>
                 <w:rFonts w:ascii="Times New Roman" w:hAnsi="Times New Roman" w:cs="Times New Roman"/>
               </w:rPr>
@@ -5633,6 +5784,133 @@
                 <w:rFonts w:ascii="Times New Roman" w:hAnsi="Times New Roman" w:cs="Times New Roman"/>
                 <w:noProof/>
               </w:rPr>
+              <w:t>34</w:t>
+            </w:r>
+            <w:r>
+              <w:rPr>
+                <w:rFonts w:ascii="Times New Roman" w:hAnsi="Times New Roman" w:cs="Times New Roman"/>
+              </w:rPr>
+              <w:fldChar w:fldCharType="end"/>
+            </w:r>
+            <w:r>
+              <w:rPr>
+                <w:rFonts w:ascii="Times New Roman" w:hAnsi="Times New Roman" w:cs="Times New Roman"/>
+              </w:rPr>
+              <w:t xml:space="preserve"> Variable Changes</w:t>
+            </w:r>
+          </w:p>
+        </w:tc>
+        <w:tc>
+          <w:tcPr>
+            <w:tcW w:w="5812" w:type="dxa"/>
+          </w:tcPr>
+          <w:p>
+            <w:pPr>
+              <w:rPr>
+                <w:rFonts w:ascii="Times New Roman" w:hAnsi="Times New Roman" w:cs="Times New Roman"/>
+              </w:rPr>
+            </w:pPr>
+            <w:r>
+              <w:rPr>
+                <w:rFonts w:ascii="Times New Roman" w:hAnsi="Times New Roman" w:cs="Times New Roman"/>
+              </w:rPr>
+              <w:t xml:space="preserve">The system </w:t>
+            </w:r>
+            <w:r>
+              <w:rPr>
+                <w:rFonts w:ascii="Times New Roman" w:hAnsi="Times New Roman" w:cs="Times New Roman"/>
+              </w:rPr>
+              <w:t>SHOULD</w:t>
+            </w:r>
+            <w:r>
+              <w:rPr>
+                <w:rFonts w:ascii="Times New Roman" w:hAnsi="Times New Roman" w:cs="Times New Roman"/>
+              </w:rPr>
+              <w:t xml:space="preserve"> ALLOW </w:t>
+            </w:r>
+            <w:r>
+              <w:rPr>
+                <w:rFonts w:ascii="Times New Roman" w:hAnsi="Times New Roman" w:cs="Times New Roman"/>
+                <w:i/>
+              </w:rPr>
+              <w:t>scenario designers</w:t>
+            </w:r>
+            <w:r>
+              <w:rPr>
+                <w:rFonts w:ascii="Times New Roman" w:hAnsi="Times New Roman" w:cs="Times New Roman"/>
+              </w:rPr>
+              <w:t xml:space="preserve"> to define that a </w:t>
+            </w:r>
+            <w:r>
+              <w:rPr>
+                <w:rFonts w:ascii="Times New Roman" w:hAnsi="Times New Roman" w:cs="Times New Roman"/>
+              </w:rPr>
+              <w:t>choice</w:t>
+            </w:r>
+            <w:r>
+              <w:rPr>
+                <w:rFonts w:ascii="Times New Roman" w:hAnsi="Times New Roman" w:cs="Times New Roman"/>
+              </w:rPr>
+              <w:t xml:space="preserve"> will change the variable values of the game.</w:t>
+            </w:r>
+          </w:p>
+        </w:tc>
+        <w:tc>
+          <w:tcPr>
+            <w:tcW w:w="1667" w:type="dxa"/>
+          </w:tcPr>
+          <w:p>
+            <w:pPr>
+              <w:rPr>
+                <w:rFonts w:ascii="Times New Roman" w:hAnsi="Times New Roman" w:cs="Times New Roman"/>
+              </w:rPr>
+            </w:pPr>
+            <w:r>
+              <w:rPr>
+                <w:rFonts w:ascii="Times New Roman" w:hAnsi="Times New Roman" w:cs="Times New Roman"/>
+              </w:rPr>
+              <w:t>Medium</w:t>
+            </w:r>
+          </w:p>
+        </w:tc>
+      </w:tr>
+      <w:tr>
+        <w:trPr>
+          <w:trHeight w:val="248"/>
+        </w:trPr>
+        <w:tc>
+          <w:tcPr>
+            <w:tcW w:w="1696" w:type="dxa"/>
+          </w:tcPr>
+          <w:p>
+            <w:pPr>
+              <w:rPr>
+                <w:rFonts w:ascii="Times New Roman" w:hAnsi="Times New Roman" w:cs="Times New Roman"/>
+              </w:rPr>
+            </w:pPr>
+            <w:r>
+              <w:rPr>
+                <w:rFonts w:ascii="Times New Roman" w:hAnsi="Times New Roman" w:cs="Times New Roman"/>
+              </w:rPr>
+              <w:fldChar w:fldCharType="begin"/>
+            </w:r>
+            <w:r>
+              <w:rPr>
+                <w:rFonts w:ascii="Times New Roman" w:hAnsi="Times New Roman" w:cs="Times New Roman"/>
+              </w:rPr>
+              <w:instrText xml:space="preserve"> SEQ Requirement \* ARABIC </w:instrText>
+            </w:r>
+            <w:r>
+              <w:rPr>
+                <w:rFonts w:ascii="Times New Roman" w:hAnsi="Times New Roman" w:cs="Times New Roman"/>
+              </w:rPr>
+              <w:fldChar w:fldCharType="separate"/>
+            </w:r>
+            <w:r>
+              <w:rPr>
+                <w:rFonts w:ascii="Times New Roman" w:hAnsi="Times New Roman" w:cs="Times New Roman"/>
+                <w:noProof/>
+              </w:rPr>
               <w:t>35</w:t>
             </w:r>
             <w:r>
@@ -5645,7 +5923,119 @@
               <w:rPr>
                 <w:rFonts w:ascii="Times New Roman" w:hAnsi="Times New Roman" w:cs="Times New Roman"/>
               </w:rPr>
-              <w:t xml:space="preserve"> Optional Transition Properties</w:t>
+              <w:t xml:space="preserve"> </w:t>
+            </w:r>
+            <w:r>
+              <w:rPr>
+                <w:rFonts w:ascii="Times New Roman" w:hAnsi="Times New Roman" w:cs="Times New Roman"/>
+              </w:rPr>
+              <w:t>Inject</w:t>
+            </w:r>
+            <w:r>
+              <w:rPr>
+                <w:rFonts w:ascii="Times New Roman" w:hAnsi="Times New Roman" w:cs="Times New Roman"/>
+              </w:rPr>
+              <w:t xml:space="preserve"> Conditions</w:t>
+            </w:r>
+          </w:p>
+          <w:p>
+            <w:pPr>
+              <w:rPr>
+                <w:rFonts w:ascii="Times New Roman" w:hAnsi="Times New Roman" w:cs="Times New Roman"/>
+              </w:rPr>
+            </w:pPr>
+          </w:p>
+          <w:p>
+            <w:pPr>
+              <w:rPr>
+                <w:rFonts w:ascii="Times New Roman" w:hAnsi="Times New Roman" w:cs="Times New Roman"/>
+              </w:rPr>
+            </w:pPr>
+          </w:p>
+          <w:p>
+            <w:pPr>
+              <w:rPr>
+                <w:rFonts w:ascii="Times New Roman" w:hAnsi="Times New Roman" w:cs="Times New Roman"/>
+              </w:rPr>
+            </w:pPr>
+          </w:p>
+          <w:p>
+            <w:pPr>
+              <w:rPr>
+                <w:rFonts w:ascii="Times New Roman" w:hAnsi="Times New Roman" w:cs="Times New Roman"/>
+              </w:rPr>
+            </w:pPr>
+          </w:p>
+          <w:p>
+            <w:pPr>
+              <w:rPr>
+                <w:rFonts w:ascii="Times New Roman" w:hAnsi="Times New Roman" w:cs="Times New Roman"/>
+              </w:rPr>
+            </w:pPr>
+            <w:r>
+              <w:rPr>
+                <w:rFonts w:ascii="Times New Roman" w:hAnsi="Times New Roman" w:cs="Times New Roman"/>
+              </w:rPr>
+              <w:t>a)</w:t>
+            </w:r>
+          </w:p>
+          <w:p>
+            <w:pPr>
+              <w:rPr>
+                <w:rFonts w:ascii="Times New Roman" w:hAnsi="Times New Roman" w:cs="Times New Roman"/>
+              </w:rPr>
+            </w:pPr>
+            <w:r>
+              <w:rPr>
+                <w:rFonts w:ascii="Times New Roman" w:hAnsi="Times New Roman" w:cs="Times New Roman"/>
+              </w:rPr>
+              <w:t>b)</w:t>
+            </w:r>
+          </w:p>
+          <w:p>
+            <w:pPr>
+              <w:rPr>
+                <w:rFonts w:ascii="Times New Roman" w:hAnsi="Times New Roman" w:cs="Times New Roman"/>
+              </w:rPr>
+            </w:pPr>
+            <w:r>
+              <w:rPr>
+                <w:rFonts w:ascii="Times New Roman" w:hAnsi="Times New Roman" w:cs="Times New Roman"/>
+              </w:rPr>
+              <w:t>c)</w:t>
+            </w:r>
+          </w:p>
+          <w:p>
+            <w:pPr>
+              <w:rPr>
+                <w:rFonts w:ascii="Times New Roman" w:hAnsi="Times New Roman" w:cs="Times New Roman"/>
+              </w:rPr>
+            </w:pPr>
+            <w:r>
+              <w:rPr>
+                <w:rFonts w:ascii="Times New Roman" w:hAnsi="Times New Roman" w:cs="Times New Roman"/>
+              </w:rPr>
+              <w:t>d)</w:t>
+            </w:r>
+          </w:p>
+          <w:p>
+            <w:pPr>
+              <w:rPr>
+                <w:rFonts w:ascii="Times New Roman" w:hAnsi="Times New Roman" w:cs="Times New Roman"/>
+              </w:rPr>
+            </w:pPr>
+          </w:p>
+          <w:p>
+            <w:pPr>
+              <w:rPr>
+                <w:rFonts w:ascii="Times New Roman" w:hAnsi="Times New Roman" w:cs="Times New Roman"/>
+              </w:rPr>
+            </w:pPr>
+            <w:r>
+              <w:rPr>
+                <w:rFonts w:ascii="Times New Roman" w:hAnsi="Times New Roman" w:cs="Times New Roman"/>
+              </w:rPr>
+              <w:t>e)</w:t>
             </w:r>
           </w:p>
         </w:tc>
@@ -5663,7 +6053,40 @@
               <w:rPr>
                 <w:rFonts w:ascii="Times New Roman" w:hAnsi="Times New Roman" w:cs="Times New Roman"/>
               </w:rPr>
-              <w:t xml:space="preserve">The system SHOULD ALLOW that a transition has the following properties: </w:t>
+              <w:t>The system MAY ALLOW a transition to reference another inject, IF a predefined condition is met.</w:t>
+            </w:r>
+          </w:p>
+          <w:p>
+            <w:pPr>
+              <w:rPr>
+                <w:rFonts w:ascii="Times New Roman" w:hAnsi="Times New Roman" w:cs="Times New Roman"/>
+              </w:rPr>
+            </w:pPr>
+          </w:p>
+          <w:p>
+            <w:pPr>
+              <w:rPr>
+                <w:rFonts w:ascii="Times New Roman" w:hAnsi="Times New Roman" w:cs="Times New Roman"/>
+              </w:rPr>
+            </w:pPr>
+            <w:r>
+              <w:rPr>
+                <w:rFonts w:ascii="Times New Roman" w:hAnsi="Times New Roman" w:cs="Times New Roman"/>
+              </w:rPr>
+              <w:t xml:space="preserve">IF conditions are allowed, </w:t>
+            </w:r>
+          </w:p>
+          <w:p>
+            <w:pPr>
+              <w:rPr>
+                <w:rFonts w:ascii="Times New Roman" w:hAnsi="Times New Roman" w:cs="Times New Roman"/>
+              </w:rPr>
+            </w:pPr>
+            <w:r>
+              <w:rPr>
+                <w:rFonts w:ascii="Times New Roman" w:hAnsi="Times New Roman" w:cs="Times New Roman"/>
+              </w:rPr>
+              <w:t>THEN The system MUST ENFORCE that they have the following properties:</w:t>
             </w:r>
           </w:p>
           <w:p>
@@ -5677,19 +6100,11 @@
                 <w:rFonts w:ascii="Times New Roman" w:hAnsi="Times New Roman" w:cs="Times New Roman"/>
               </w:rPr>
             </w:pPr>
-            <w:proofErr w:type="spellStart"/>
-            <w:r>
-              <w:rPr>
-                <w:rFonts w:ascii="Times New Roman" w:hAnsi="Times New Roman" w:cs="Times New Roman"/>
-              </w:rPr>
-              <w:t>VariableChange</w:t>
-            </w:r>
-            <w:proofErr w:type="spellEnd"/>
-            <w:r>
-              <w:rPr>
-                <w:rFonts w:ascii="Times New Roman" w:hAnsi="Times New Roman" w:cs="Times New Roman"/>
-              </w:rPr>
-              <w:t>,</w:t>
+            <w:r>
+              <w:rPr>
+                <w:rFonts w:ascii="Times New Roman" w:hAnsi="Times New Roman" w:cs="Times New Roman"/>
+              </w:rPr>
+              <w:t>Scenario variable,</w:t>
             </w:r>
           </w:p>
           <w:p>
@@ -5707,7 +6122,70 @@
               <w:rPr>
                 <w:rFonts w:ascii="Times New Roman" w:hAnsi="Times New Roman" w:cs="Times New Roman"/>
               </w:rPr>
-              <w:t>Conditions.</w:t>
+              <w:t>Comparison Operator,</w:t>
+            </w:r>
+          </w:p>
+          <w:p>
+            <w:pPr>
+              <w:pStyle w:val="Listenabsatz"/>
+              <w:numPr>
+                <w:ilvl w:val="0"/>
+                <w:numId w:val="1"/>
+              </w:numPr>
+              <w:rPr>
+                <w:rFonts w:ascii="Times New Roman" w:hAnsi="Times New Roman" w:cs="Times New Roman"/>
+              </w:rPr>
+            </w:pPr>
+            <w:r>
+              <w:rPr>
+                <w:rFonts w:ascii="Times New Roman" w:hAnsi="Times New Roman" w:cs="Times New Roman"/>
+              </w:rPr>
+              <w:t>Comparison Value (threshold),</w:t>
+            </w:r>
+          </w:p>
+          <w:p>
+            <w:pPr>
+              <w:pStyle w:val="Listenabsatz"/>
+              <w:numPr>
+                <w:ilvl w:val="0"/>
+                <w:numId w:val="1"/>
+              </w:numPr>
+              <w:rPr>
+                <w:rFonts w:ascii="Times New Roman" w:hAnsi="Times New Roman" w:cs="Times New Roman"/>
+              </w:rPr>
+            </w:pPr>
+            <w:r>
+              <w:rPr>
+                <w:rFonts w:ascii="Times New Roman" w:hAnsi="Times New Roman" w:cs="Times New Roman"/>
+              </w:rPr>
+              <w:t>Alternative Inject.</w:t>
+            </w:r>
+          </w:p>
+          <w:p>
+            <w:pPr>
+              <w:rPr>
+                <w:rFonts w:ascii="Times New Roman" w:hAnsi="Times New Roman" w:cs="Times New Roman"/>
+              </w:rPr>
+            </w:pPr>
+          </w:p>
+          <w:p>
+            <w:pPr>
+              <w:rPr>
+                <w:rFonts w:ascii="Times New Roman" w:hAnsi="Times New Roman" w:cs="Times New Roman"/>
+              </w:rPr>
+            </w:pPr>
+            <w:r>
+              <w:rPr>
+                <w:rFonts w:ascii="Times New Roman" w:hAnsi="Times New Roman" w:cs="Times New Roman"/>
+              </w:rPr>
+              <w:t xml:space="preserve">IF conditions are allowed, </w:t>
+            </w:r>
+            <w:r>
+              <w:rPr>
+                <w:rFonts w:ascii="Times New Roman" w:hAnsi="Times New Roman" w:cs="Times New Roman"/>
+              </w:rPr>
+              <w:br/>
+              <w:t>THEN The system MAY ALLOW chaining multiple conditions through logical operators.</w:t>
             </w:r>
           </w:p>
         </w:tc>
@@ -5725,8 +6203,93 @@
               <w:rPr>
                 <w:rFonts w:ascii="Times New Roman" w:hAnsi="Times New Roman" w:cs="Times New Roman"/>
               </w:rPr>
-              <w:t>Medium</w:t>
-            </w:r>
+              <w:t>Low</w:t>
+            </w:r>
+          </w:p>
+          <w:p>
+            <w:pPr>
+              <w:rPr>
+                <w:rFonts w:ascii="Times New Roman" w:hAnsi="Times New Roman" w:cs="Times New Roman"/>
+              </w:rPr>
+            </w:pPr>
+          </w:p>
+          <w:p>
+            <w:pPr>
+              <w:rPr>
+                <w:rFonts w:ascii="Times New Roman" w:hAnsi="Times New Roman" w:cs="Times New Roman"/>
+              </w:rPr>
+            </w:pPr>
+          </w:p>
+          <w:p>
+            <w:pPr>
+              <w:rPr>
+                <w:rFonts w:ascii="Times New Roman" w:hAnsi="Times New Roman" w:cs="Times New Roman"/>
+              </w:rPr>
+            </w:pPr>
+          </w:p>
+          <w:p>
+            <w:pPr>
+              <w:rPr>
+                <w:rFonts w:ascii="Times New Roman" w:hAnsi="Times New Roman" w:cs="Times New Roman"/>
+              </w:rPr>
+            </w:pPr>
+          </w:p>
+          <w:p>
+            <w:pPr>
+              <w:rPr>
+                <w:rFonts w:ascii="Times New Roman" w:hAnsi="Times New Roman" w:cs="Times New Roman"/>
+              </w:rPr>
+            </w:pPr>
+          </w:p>
+          <w:p>
+            <w:pPr>
+              <w:rPr>
+                <w:rFonts w:ascii="Times New Roman" w:hAnsi="Times New Roman" w:cs="Times New Roman"/>
+              </w:rPr>
+            </w:pPr>
+          </w:p>
+          <w:p>
+            <w:pPr>
+              <w:rPr>
+                <w:rFonts w:ascii="Times New Roman" w:hAnsi="Times New Roman" w:cs="Times New Roman"/>
+              </w:rPr>
+            </w:pPr>
+          </w:p>
+          <w:p>
+            <w:pPr>
+              <w:rPr>
+                <w:rFonts w:ascii="Times New Roman" w:hAnsi="Times New Roman" w:cs="Times New Roman"/>
+              </w:rPr>
+            </w:pPr>
+          </w:p>
+          <w:p>
+            <w:pPr>
+              <w:rPr>
+                <w:rFonts w:ascii="Times New Roman" w:hAnsi="Times New Roman" w:cs="Times New Roman"/>
+              </w:rPr>
+            </w:pPr>
+          </w:p>
+          <w:p>
+            <w:pPr>
+              <w:rPr>
+                <w:rFonts w:ascii="Times New Roman" w:hAnsi="Times New Roman" w:cs="Times New Roman"/>
+              </w:rPr>
+            </w:pPr>
+          </w:p>
+          <w:p>
+            <w:pPr>
+              <w:rPr>
+                <w:rFonts w:ascii="Times New Roman" w:hAnsi="Times New Roman" w:cs="Times New Roman"/>
+              </w:rPr>
+            </w:pPr>
+            <w:r>
+              <w:rPr>
+                <w:rFonts w:ascii="Times New Roman" w:hAnsi="Times New Roman" w:cs="Times New Roman"/>
+              </w:rPr>
+              <w:t>Low</w:t>
+            </w:r>
+            <w:bookmarkStart w:id="5" w:name="_GoBack"/>
+            <w:bookmarkEnd w:id="5"/>
           </w:p>
         </w:tc>
       </w:tr>
@@ -5740,7 +6303,6 @@
           </w:tcPr>
           <w:p>
             <w:pPr>
-              <w:keepNext/>
               <w:rPr>
                 <w:rFonts w:ascii="Times New Roman" w:hAnsi="Times New Roman" w:cs="Times New Roman"/>
               </w:rPr>
@@ -5780,7 +6342,160 @@
               <w:rPr>
                 <w:rFonts w:ascii="Times New Roman" w:hAnsi="Times New Roman" w:cs="Times New Roman"/>
               </w:rPr>
-              <w:t xml:space="preserve"> Variable Changes</w:t>
+              <w:t xml:space="preserve"> Edit Scenarios</w:t>
+            </w:r>
+          </w:p>
+          <w:p>
+            <w:pPr>
+              <w:rPr>
+                <w:rFonts w:ascii="Times New Roman" w:hAnsi="Times New Roman" w:cs="Times New Roman"/>
+              </w:rPr>
+            </w:pPr>
+          </w:p>
+          <w:p>
+            <w:pPr>
+              <w:rPr>
+                <w:rFonts w:ascii="Times New Roman" w:hAnsi="Times New Roman" w:cs="Times New Roman"/>
+              </w:rPr>
+            </w:pPr>
+          </w:p>
+          <w:p>
+            <w:pPr>
+              <w:rPr>
+                <w:rFonts w:ascii="Times New Roman" w:hAnsi="Times New Roman" w:cs="Times New Roman"/>
+              </w:rPr>
+            </w:pPr>
+            <w:r>
+              <w:rPr>
+                <w:rFonts w:ascii="Times New Roman" w:hAnsi="Times New Roman" w:cs="Times New Roman"/>
+              </w:rPr>
+              <w:t>a)</w:t>
+            </w:r>
+          </w:p>
+          <w:p>
+            <w:pPr>
+              <w:rPr>
+                <w:rFonts w:ascii="Times New Roman" w:hAnsi="Times New Roman" w:cs="Times New Roman"/>
+              </w:rPr>
+            </w:pPr>
+            <w:r>
+              <w:rPr>
+                <w:rFonts w:ascii="Times New Roman" w:hAnsi="Times New Roman" w:cs="Times New Roman"/>
+              </w:rPr>
+              <w:t>b)</w:t>
+            </w:r>
+          </w:p>
+          <w:p>
+            <w:pPr>
+              <w:rPr>
+                <w:rFonts w:ascii="Times New Roman" w:hAnsi="Times New Roman" w:cs="Times New Roman"/>
+              </w:rPr>
+            </w:pPr>
+            <w:r>
+              <w:rPr>
+                <w:rFonts w:ascii="Times New Roman" w:hAnsi="Times New Roman" w:cs="Times New Roman"/>
+              </w:rPr>
+              <w:t>c)</w:t>
+            </w:r>
+          </w:p>
+          <w:p>
+            <w:pPr>
+              <w:rPr>
+                <w:rFonts w:ascii="Times New Roman" w:hAnsi="Times New Roman" w:cs="Times New Roman"/>
+              </w:rPr>
+            </w:pPr>
+            <w:r>
+              <w:rPr>
+                <w:rFonts w:ascii="Times New Roman" w:hAnsi="Times New Roman" w:cs="Times New Roman"/>
+              </w:rPr>
+              <w:t>d)</w:t>
+            </w:r>
+          </w:p>
+          <w:p>
+            <w:pPr>
+              <w:rPr>
+                <w:rFonts w:ascii="Times New Roman" w:hAnsi="Times New Roman" w:cs="Times New Roman"/>
+              </w:rPr>
+            </w:pPr>
+            <w:r>
+              <w:rPr>
+                <w:rFonts w:ascii="Times New Roman" w:hAnsi="Times New Roman" w:cs="Times New Roman"/>
+              </w:rPr>
+              <w:t>e)</w:t>
+            </w:r>
+          </w:p>
+          <w:p>
+            <w:pPr>
+              <w:rPr>
+                <w:rFonts w:ascii="Times New Roman" w:hAnsi="Times New Roman" w:cs="Times New Roman"/>
+              </w:rPr>
+            </w:pPr>
+            <w:r>
+              <w:rPr>
+                <w:rFonts w:ascii="Times New Roman" w:hAnsi="Times New Roman" w:cs="Times New Roman"/>
+              </w:rPr>
+              <w:t>f)</w:t>
+            </w:r>
+          </w:p>
+          <w:p>
+            <w:pPr>
+              <w:rPr>
+                <w:rFonts w:ascii="Times New Roman" w:hAnsi="Times New Roman" w:cs="Times New Roman"/>
+              </w:rPr>
+            </w:pPr>
+            <w:r>
+              <w:rPr>
+                <w:rFonts w:ascii="Times New Roman" w:hAnsi="Times New Roman" w:cs="Times New Roman"/>
+              </w:rPr>
+              <w:t>g)</w:t>
+            </w:r>
+          </w:p>
+          <w:p>
+            <w:pPr>
+              <w:rPr>
+                <w:rFonts w:ascii="Times New Roman" w:hAnsi="Times New Roman" w:cs="Times New Roman"/>
+              </w:rPr>
+            </w:pPr>
+            <w:r>
+              <w:rPr>
+                <w:rFonts w:ascii="Times New Roman" w:hAnsi="Times New Roman" w:cs="Times New Roman"/>
+              </w:rPr>
+              <w:t>h)</w:t>
+            </w:r>
+          </w:p>
+          <w:p>
+            <w:pPr>
+              <w:rPr>
+                <w:rFonts w:ascii="Times New Roman" w:hAnsi="Times New Roman" w:cs="Times New Roman"/>
+              </w:rPr>
+            </w:pPr>
+          </w:p>
+          <w:p>
+            <w:pPr>
+              <w:rPr>
+                <w:rFonts w:ascii="Times New Roman" w:hAnsi="Times New Roman" w:cs="Times New Roman"/>
+              </w:rPr>
+            </w:pPr>
+          </w:p>
+          <w:p>
+            <w:pPr>
+              <w:rPr>
+                <w:rFonts w:ascii="Times New Roman" w:hAnsi="Times New Roman" w:cs="Times New Roman"/>
+              </w:rPr>
+            </w:pPr>
+            <w:proofErr w:type="spellStart"/>
+            <w:r>
+              <w:rPr>
+                <w:rFonts w:ascii="Times New Roman" w:hAnsi="Times New Roman" w:cs="Times New Roman"/>
+              </w:rPr>
+              <w:t>i</w:t>
+            </w:r>
+            <w:proofErr w:type="spellEnd"/>
+            <w:r>
+              <w:rPr>
+                <w:rFonts w:ascii="Times New Roman" w:hAnsi="Times New Roman" w:cs="Times New Roman"/>
+              </w:rPr>
+              <w:t>)</w:t>
             </w:r>
           </w:p>
         </w:tc>
@@ -5798,7 +6513,8 @@
               <w:rPr>
                 <w:rFonts w:ascii="Times New Roman" w:hAnsi="Times New Roman" w:cs="Times New Roman"/>
               </w:rPr>
-              <w:t xml:space="preserve">The system MUST ALLOW </w:t>
+              <w:lastRenderedPageBreak/>
+              <w:t xml:space="preserve">The system SHOULD ALLOW </w:t>
             </w:r>
             <w:r>
               <w:rPr>
@@ -5811,7 +6527,191 @@
               <w:rPr>
                 <w:rFonts w:ascii="Times New Roman" w:hAnsi="Times New Roman" w:cs="Times New Roman"/>
               </w:rPr>
-              <w:t xml:space="preserve"> to define that a transition will change the variable values of the game.</w:t>
+              <w:t xml:space="preserve"> to edit scenarios.</w:t>
+            </w:r>
+          </w:p>
+          <w:p>
+            <w:pPr>
+              <w:rPr>
+                <w:rFonts w:ascii="Times New Roman" w:hAnsi="Times New Roman" w:cs="Times New Roman"/>
+              </w:rPr>
+            </w:pPr>
+          </w:p>
+          <w:p>
+            <w:pPr>
+              <w:rPr>
+                <w:rFonts w:ascii="Times New Roman" w:hAnsi="Times New Roman" w:cs="Times New Roman"/>
+              </w:rPr>
+            </w:pPr>
+            <w:r>
+              <w:rPr>
+                <w:rFonts w:ascii="Times New Roman" w:hAnsi="Times New Roman" w:cs="Times New Roman"/>
+              </w:rPr>
+              <w:t>Editing includes the following:</w:t>
+            </w:r>
+          </w:p>
+          <w:p>
+            <w:pPr>
+              <w:pStyle w:val="Listenabsatz"/>
+              <w:numPr>
+                <w:ilvl w:val="0"/>
+                <w:numId w:val="1"/>
+              </w:numPr>
+              <w:rPr>
+                <w:rFonts w:ascii="Times New Roman" w:hAnsi="Times New Roman" w:cs="Times New Roman"/>
+              </w:rPr>
+            </w:pPr>
+            <w:r>
+              <w:rPr>
+                <w:rFonts w:ascii="Times New Roman" w:hAnsi="Times New Roman" w:cs="Times New Roman"/>
+              </w:rPr>
+              <w:t>Add a new story to the scenario,</w:t>
+            </w:r>
+          </w:p>
+          <w:p>
+            <w:pPr>
+              <w:pStyle w:val="Listenabsatz"/>
+              <w:numPr>
+                <w:ilvl w:val="0"/>
+                <w:numId w:val="1"/>
+              </w:numPr>
+              <w:rPr>
+                <w:rFonts w:ascii="Times New Roman" w:hAnsi="Times New Roman" w:cs="Times New Roman"/>
+              </w:rPr>
+            </w:pPr>
+            <w:r>
+              <w:rPr>
+                <w:rFonts w:ascii="Times New Roman" w:hAnsi="Times New Roman" w:cs="Times New Roman"/>
+              </w:rPr>
+              <w:t>Remove an existing story from the scenario,</w:t>
+            </w:r>
+          </w:p>
+          <w:p>
+            <w:pPr>
+              <w:pStyle w:val="Listenabsatz"/>
+              <w:numPr>
+                <w:ilvl w:val="0"/>
+                <w:numId w:val="1"/>
+              </w:numPr>
+              <w:rPr>
+                <w:rFonts w:ascii="Times New Roman" w:hAnsi="Times New Roman" w:cs="Times New Roman"/>
+              </w:rPr>
+            </w:pPr>
+            <w:r>
+              <w:rPr>
+                <w:rFonts w:ascii="Times New Roman" w:hAnsi="Times New Roman" w:cs="Times New Roman"/>
+              </w:rPr>
+              <w:t>Change the order of stories in the scenario,</w:t>
+            </w:r>
+          </w:p>
+          <w:p>
+            <w:pPr>
+              <w:pStyle w:val="Listenabsatz"/>
+              <w:numPr>
+                <w:ilvl w:val="0"/>
+                <w:numId w:val="1"/>
+              </w:numPr>
+              <w:rPr>
+                <w:rFonts w:ascii="Times New Roman" w:hAnsi="Times New Roman" w:cs="Times New Roman"/>
+              </w:rPr>
+            </w:pPr>
+            <w:r>
+              <w:rPr>
+                <w:rFonts w:ascii="Times New Roman" w:hAnsi="Times New Roman" w:cs="Times New Roman"/>
+              </w:rPr>
+              <w:t>Add an inject to one of the stories,</w:t>
+            </w:r>
+          </w:p>
+          <w:p>
+            <w:pPr>
+              <w:pStyle w:val="Listenabsatz"/>
+              <w:numPr>
+                <w:ilvl w:val="0"/>
+                <w:numId w:val="1"/>
+              </w:numPr>
+              <w:rPr>
+                <w:rFonts w:ascii="Times New Roman" w:hAnsi="Times New Roman" w:cs="Times New Roman"/>
+              </w:rPr>
+            </w:pPr>
+            <w:r>
+              <w:rPr>
+                <w:rFonts w:ascii="Times New Roman" w:hAnsi="Times New Roman" w:cs="Times New Roman"/>
+              </w:rPr>
+              <w:t>Remove an inject from one of the stories,</w:t>
+            </w:r>
+          </w:p>
+          <w:p>
+            <w:pPr>
+              <w:pStyle w:val="Listenabsatz"/>
+              <w:numPr>
+                <w:ilvl w:val="0"/>
+                <w:numId w:val="1"/>
+              </w:numPr>
+              <w:rPr>
+                <w:rFonts w:ascii="Times New Roman" w:hAnsi="Times New Roman" w:cs="Times New Roman"/>
+              </w:rPr>
+            </w:pPr>
+            <w:r>
+              <w:rPr>
+                <w:rFonts w:ascii="Times New Roman" w:hAnsi="Times New Roman" w:cs="Times New Roman"/>
+              </w:rPr>
+              <w:t>Add a transition from one inject to another,</w:t>
+            </w:r>
+          </w:p>
+          <w:p>
+            <w:pPr>
+              <w:pStyle w:val="Listenabsatz"/>
+              <w:numPr>
+                <w:ilvl w:val="0"/>
+                <w:numId w:val="1"/>
+              </w:numPr>
+              <w:rPr>
+                <w:rFonts w:ascii="Times New Roman" w:hAnsi="Times New Roman" w:cs="Times New Roman"/>
+              </w:rPr>
+            </w:pPr>
+            <w:r>
+              <w:rPr>
+                <w:rFonts w:ascii="Times New Roman" w:hAnsi="Times New Roman" w:cs="Times New Roman"/>
+              </w:rPr>
+              <w:t>Remove a transition from one inject to another,</w:t>
+            </w:r>
+          </w:p>
+          <w:p>
+            <w:pPr>
+              <w:pStyle w:val="Listenabsatz"/>
+              <w:numPr>
+                <w:ilvl w:val="0"/>
+                <w:numId w:val="1"/>
+              </w:numPr>
+              <w:rPr>
+                <w:rFonts w:ascii="Times New Roman" w:hAnsi="Times New Roman" w:cs="Times New Roman"/>
+              </w:rPr>
+            </w:pPr>
+            <w:r>
+              <w:rPr>
+                <w:rFonts w:ascii="Times New Roman" w:hAnsi="Times New Roman" w:cs="Times New Roman"/>
+              </w:rPr>
+              <w:t>Change any of the values for the core properties mentioned in the previous requirements.</w:t>
+            </w:r>
+          </w:p>
+          <w:p>
+            <w:pPr>
+              <w:rPr>
+                <w:rFonts w:ascii="Times New Roman" w:hAnsi="Times New Roman" w:cs="Times New Roman"/>
+              </w:rPr>
+            </w:pPr>
+          </w:p>
+          <w:p>
+            <w:pPr>
+              <w:rPr>
+                <w:rFonts w:ascii="Times New Roman" w:hAnsi="Times New Roman" w:cs="Times New Roman"/>
+              </w:rPr>
+            </w:pPr>
+            <w:r>
+              <w:rPr>
+                <w:rFonts w:ascii="Times New Roman" w:hAnsi="Times New Roman" w:cs="Times New Roman"/>
+              </w:rPr>
+              <w:t>IF a scenario is being edited, THEN the system MUST ENSURE that other requirements to the system are still satisfied.</w:t>
             </w:r>
           </w:p>
         </w:tc>
@@ -5829,6 +6729,7 @@
               <w:rPr>
                 <w:rFonts w:ascii="Times New Roman" w:hAnsi="Times New Roman" w:cs="Times New Roman"/>
               </w:rPr>
+              <w:lastRenderedPageBreak/>
               <w:t>Medium</w:t>
             </w:r>
           </w:p>
@@ -5883,107 +6784,7 @@
               <w:rPr>
                 <w:rFonts w:ascii="Times New Roman" w:hAnsi="Times New Roman" w:cs="Times New Roman"/>
               </w:rPr>
-              <w:t xml:space="preserve"> Transition Conditions</w:t>
-            </w:r>
-          </w:p>
-          <w:p>
-            <w:pPr>
-              <w:rPr>
-                <w:rFonts w:ascii="Times New Roman" w:hAnsi="Times New Roman" w:cs="Times New Roman"/>
-              </w:rPr>
-            </w:pPr>
-          </w:p>
-          <w:p>
-            <w:pPr>
-              <w:rPr>
-                <w:rFonts w:ascii="Times New Roman" w:hAnsi="Times New Roman" w:cs="Times New Roman"/>
-              </w:rPr>
-            </w:pPr>
-          </w:p>
-          <w:p>
-            <w:pPr>
-              <w:rPr>
-                <w:rFonts w:ascii="Times New Roman" w:hAnsi="Times New Roman" w:cs="Times New Roman"/>
-              </w:rPr>
-            </w:pPr>
-          </w:p>
-          <w:p>
-            <w:pPr>
-              <w:rPr>
-                <w:rFonts w:ascii="Times New Roman" w:hAnsi="Times New Roman" w:cs="Times New Roman"/>
-              </w:rPr>
-            </w:pPr>
-          </w:p>
-          <w:p>
-            <w:pPr>
-              <w:rPr>
-                <w:rFonts w:ascii="Times New Roman" w:hAnsi="Times New Roman" w:cs="Times New Roman"/>
-              </w:rPr>
-            </w:pPr>
-            <w:r>
-              <w:rPr>
-                <w:rFonts w:ascii="Times New Roman" w:hAnsi="Times New Roman" w:cs="Times New Roman"/>
-              </w:rPr>
-              <w:t>a)</w:t>
-            </w:r>
-          </w:p>
-          <w:p>
-            <w:pPr>
-              <w:rPr>
-                <w:rFonts w:ascii="Times New Roman" w:hAnsi="Times New Roman" w:cs="Times New Roman"/>
-              </w:rPr>
-            </w:pPr>
-            <w:r>
-              <w:rPr>
-                <w:rFonts w:ascii="Times New Roman" w:hAnsi="Times New Roman" w:cs="Times New Roman"/>
-              </w:rPr>
-              <w:t>b)</w:t>
-            </w:r>
-          </w:p>
-          <w:p>
-            <w:pPr>
-              <w:rPr>
-                <w:rFonts w:ascii="Times New Roman" w:hAnsi="Times New Roman" w:cs="Times New Roman"/>
-              </w:rPr>
-            </w:pPr>
-            <w:r>
-              <w:rPr>
-                <w:rFonts w:ascii="Times New Roman" w:hAnsi="Times New Roman" w:cs="Times New Roman"/>
-              </w:rPr>
-              <w:t>c)</w:t>
-            </w:r>
-          </w:p>
-          <w:p>
-            <w:pPr>
-              <w:rPr>
-                <w:rFonts w:ascii="Times New Roman" w:hAnsi="Times New Roman" w:cs="Times New Roman"/>
-              </w:rPr>
-            </w:pPr>
-            <w:r>
-              <w:rPr>
-                <w:rFonts w:ascii="Times New Roman" w:hAnsi="Times New Roman" w:cs="Times New Roman"/>
-              </w:rPr>
-              <w:t>d)</w:t>
-            </w:r>
-          </w:p>
-          <w:p>
-            <w:pPr>
-              <w:rPr>
-                <w:rFonts w:ascii="Times New Roman" w:hAnsi="Times New Roman" w:cs="Times New Roman"/>
-              </w:rPr>
-            </w:pPr>
-          </w:p>
-          <w:p>
-            <w:pPr>
-              <w:rPr>
-                <w:rFonts w:ascii="Times New Roman" w:hAnsi="Times New Roman" w:cs="Times New Roman"/>
-              </w:rPr>
-            </w:pPr>
-            <w:r>
-              <w:rPr>
-                <w:rFonts w:ascii="Times New Roman" w:hAnsi="Times New Roman" w:cs="Times New Roman"/>
-              </w:rPr>
-              <w:t>e)</w:t>
+              <w:t xml:space="preserve"> Delete Scenarios</w:t>
             </w:r>
           </w:p>
         </w:tc>
@@ -6001,139 +6802,20 @@
               <w:rPr>
                 <w:rFonts w:ascii="Times New Roman" w:hAnsi="Times New Roman" w:cs="Times New Roman"/>
               </w:rPr>
-              <w:t>The system MAY ALLOW a transition to reference another inject, IF a predefined condition is met.</w:t>
-            </w:r>
-          </w:p>
-          <w:p>
-            <w:pPr>
-              <w:rPr>
-                <w:rFonts w:ascii="Times New Roman" w:hAnsi="Times New Roman" w:cs="Times New Roman"/>
-              </w:rPr>
-            </w:pPr>
-          </w:p>
-          <w:p>
-            <w:pPr>
-              <w:rPr>
-                <w:rFonts w:ascii="Times New Roman" w:hAnsi="Times New Roman" w:cs="Times New Roman"/>
-              </w:rPr>
-            </w:pPr>
-            <w:r>
-              <w:rPr>
-                <w:rFonts w:ascii="Times New Roman" w:hAnsi="Times New Roman" w:cs="Times New Roman"/>
-              </w:rPr>
-              <w:t xml:space="preserve">IF conditions are allowed, </w:t>
-            </w:r>
-          </w:p>
-          <w:p>
-            <w:pPr>
-              <w:rPr>
-                <w:rFonts w:ascii="Times New Roman" w:hAnsi="Times New Roman" w:cs="Times New Roman"/>
-              </w:rPr>
-            </w:pPr>
-            <w:r>
-              <w:rPr>
-                <w:rFonts w:ascii="Times New Roman" w:hAnsi="Times New Roman" w:cs="Times New Roman"/>
-              </w:rPr>
-              <w:t>THEN The system MUST ENFORCE that they have the following properties:</w:t>
-            </w:r>
-          </w:p>
-          <w:p>
-            <w:pPr>
-              <w:pStyle w:val="Listenabsatz"/>
-              <w:numPr>
-                <w:ilvl w:val="0"/>
-                <w:numId w:val="1"/>
-              </w:numPr>
-              <w:rPr>
-                <w:rFonts w:ascii="Times New Roman" w:hAnsi="Times New Roman" w:cs="Times New Roman"/>
-              </w:rPr>
-            </w:pPr>
-            <w:r>
-              <w:rPr>
-                <w:rFonts w:ascii="Times New Roman" w:hAnsi="Times New Roman" w:cs="Times New Roman"/>
-              </w:rPr>
-              <w:t>Scenario variable,</w:t>
-            </w:r>
-          </w:p>
-          <w:p>
-            <w:pPr>
-              <w:pStyle w:val="Listenabsatz"/>
-              <w:numPr>
-                <w:ilvl w:val="0"/>
-                <w:numId w:val="1"/>
-              </w:numPr>
-              <w:rPr>
-                <w:rFonts w:ascii="Times New Roman" w:hAnsi="Times New Roman" w:cs="Times New Roman"/>
-              </w:rPr>
-            </w:pPr>
-            <w:r>
-              <w:rPr>
-                <w:rFonts w:ascii="Times New Roman" w:hAnsi="Times New Roman" w:cs="Times New Roman"/>
-              </w:rPr>
-              <w:t>Comparison Operator,</w:t>
-            </w:r>
-          </w:p>
-          <w:p>
-            <w:pPr>
-              <w:pStyle w:val="Listenabsatz"/>
-              <w:numPr>
-                <w:ilvl w:val="0"/>
-                <w:numId w:val="1"/>
-              </w:numPr>
-              <w:rPr>
-                <w:rFonts w:ascii="Times New Roman" w:hAnsi="Times New Roman" w:cs="Times New Roman"/>
-              </w:rPr>
-            </w:pPr>
-            <w:r>
-              <w:rPr>
-                <w:rFonts w:ascii="Times New Roman" w:hAnsi="Times New Roman" w:cs="Times New Roman"/>
-              </w:rPr>
-              <w:t>Comparison Value (threshold),</w:t>
-            </w:r>
-          </w:p>
-          <w:p>
-            <w:pPr>
-              <w:pStyle w:val="Listenabsatz"/>
-              <w:numPr>
-                <w:ilvl w:val="0"/>
-                <w:numId w:val="1"/>
-              </w:numPr>
-              <w:rPr>
-                <w:rFonts w:ascii="Times New Roman" w:hAnsi="Times New Roman" w:cs="Times New Roman"/>
-              </w:rPr>
-            </w:pPr>
-            <w:r>
-              <w:rPr>
-                <w:rFonts w:ascii="Times New Roman" w:hAnsi="Times New Roman" w:cs="Times New Roman"/>
-              </w:rPr>
-              <w:t>Alternative Inject.</w:t>
-            </w:r>
-          </w:p>
-          <w:p>
-            <w:pPr>
-              <w:rPr>
-                <w:rFonts w:ascii="Times New Roman" w:hAnsi="Times New Roman" w:cs="Times New Roman"/>
-              </w:rPr>
-            </w:pPr>
-          </w:p>
-          <w:p>
-            <w:pPr>
-              <w:rPr>
-                <w:rFonts w:ascii="Times New Roman" w:hAnsi="Times New Roman" w:cs="Times New Roman"/>
-              </w:rPr>
-            </w:pPr>
-            <w:r>
-              <w:rPr>
-                <w:rFonts w:ascii="Times New Roman" w:hAnsi="Times New Roman" w:cs="Times New Roman"/>
-              </w:rPr>
-              <w:t xml:space="preserve">IF conditions are allowed, </w:t>
-            </w:r>
-            <w:r>
-              <w:rPr>
-                <w:rFonts w:ascii="Times New Roman" w:hAnsi="Times New Roman" w:cs="Times New Roman"/>
-              </w:rPr>
-              <w:br/>
-              <w:t>THEN The system MAY ALLOW chaining multiple conditions through logical operators.</w:t>
+              <w:t xml:space="preserve">The system SHOULD ALLOW </w:t>
+            </w:r>
+            <w:r>
+              <w:rPr>
+                <w:rFonts w:ascii="Times New Roman" w:hAnsi="Times New Roman" w:cs="Times New Roman"/>
+                <w:i/>
+              </w:rPr>
+              <w:t>scenario designers</w:t>
+            </w:r>
+            <w:r>
+              <w:rPr>
+                <w:rFonts w:ascii="Times New Roman" w:hAnsi="Times New Roman" w:cs="Times New Roman"/>
+              </w:rPr>
+              <w:t xml:space="preserve"> to delete of scenarios.</w:t>
             </w:r>
           </w:p>
         </w:tc>
@@ -6151,7 +6833,7 @@
               <w:rPr>
                 <w:rFonts w:ascii="Times New Roman" w:hAnsi="Times New Roman" w:cs="Times New Roman"/>
               </w:rPr>
-              <w:t>Low</w:t>
+              <w:t>Medium</w:t>
             </w:r>
           </w:p>
         </w:tc>
@@ -6194,553 +6876,6 @@
                 <w:noProof/>
               </w:rPr>
               <w:t>38</w:t>
-            </w:r>
-            <w:r>
-              <w:rPr>
-                <w:rFonts w:ascii="Times New Roman" w:hAnsi="Times New Roman" w:cs="Times New Roman"/>
-              </w:rPr>
-              <w:fldChar w:fldCharType="end"/>
-            </w:r>
-            <w:r>
-              <w:rPr>
-                <w:rFonts w:ascii="Times New Roman" w:hAnsi="Times New Roman" w:cs="Times New Roman"/>
-              </w:rPr>
-              <w:t xml:space="preserve"> Edit Scenarios</w:t>
-            </w:r>
-          </w:p>
-          <w:p>
-            <w:pPr>
-              <w:rPr>
-                <w:rFonts w:ascii="Times New Roman" w:hAnsi="Times New Roman" w:cs="Times New Roman"/>
-              </w:rPr>
-            </w:pPr>
-          </w:p>
-          <w:p>
-            <w:pPr>
-              <w:rPr>
-                <w:rFonts w:ascii="Times New Roman" w:hAnsi="Times New Roman" w:cs="Times New Roman"/>
-              </w:rPr>
-            </w:pPr>
-          </w:p>
-          <w:p>
-            <w:pPr>
-              <w:rPr>
-                <w:rFonts w:ascii="Times New Roman" w:hAnsi="Times New Roman" w:cs="Times New Roman"/>
-              </w:rPr>
-            </w:pPr>
-            <w:r>
-              <w:rPr>
-                <w:rFonts w:ascii="Times New Roman" w:hAnsi="Times New Roman" w:cs="Times New Roman"/>
-              </w:rPr>
-              <w:t>a)</w:t>
-            </w:r>
-          </w:p>
-          <w:p>
-            <w:pPr>
-              <w:rPr>
-                <w:rFonts w:ascii="Times New Roman" w:hAnsi="Times New Roman" w:cs="Times New Roman"/>
-              </w:rPr>
-            </w:pPr>
-            <w:r>
-              <w:rPr>
-                <w:rFonts w:ascii="Times New Roman" w:hAnsi="Times New Roman" w:cs="Times New Roman"/>
-              </w:rPr>
-              <w:t>b)</w:t>
-            </w:r>
-          </w:p>
-          <w:p>
-            <w:pPr>
-              <w:rPr>
-                <w:rFonts w:ascii="Times New Roman" w:hAnsi="Times New Roman" w:cs="Times New Roman"/>
-              </w:rPr>
-            </w:pPr>
-            <w:r>
-              <w:rPr>
-                <w:rFonts w:ascii="Times New Roman" w:hAnsi="Times New Roman" w:cs="Times New Roman"/>
-              </w:rPr>
-              <w:t>c)</w:t>
-            </w:r>
-          </w:p>
-          <w:p>
-            <w:pPr>
-              <w:rPr>
-                <w:rFonts w:ascii="Times New Roman" w:hAnsi="Times New Roman" w:cs="Times New Roman"/>
-              </w:rPr>
-            </w:pPr>
-            <w:r>
-              <w:rPr>
-                <w:rFonts w:ascii="Times New Roman" w:hAnsi="Times New Roman" w:cs="Times New Roman"/>
-              </w:rPr>
-              <w:t>d)</w:t>
-            </w:r>
-          </w:p>
-          <w:p>
-            <w:pPr>
-              <w:rPr>
-                <w:rFonts w:ascii="Times New Roman" w:hAnsi="Times New Roman" w:cs="Times New Roman"/>
-              </w:rPr>
-            </w:pPr>
-            <w:r>
-              <w:rPr>
-                <w:rFonts w:ascii="Times New Roman" w:hAnsi="Times New Roman" w:cs="Times New Roman"/>
-              </w:rPr>
-              <w:t>e)</w:t>
-            </w:r>
-          </w:p>
-          <w:p>
-            <w:pPr>
-              <w:rPr>
-                <w:rFonts w:ascii="Times New Roman" w:hAnsi="Times New Roman" w:cs="Times New Roman"/>
-              </w:rPr>
-            </w:pPr>
-            <w:r>
-              <w:rPr>
-                <w:rFonts w:ascii="Times New Roman" w:hAnsi="Times New Roman" w:cs="Times New Roman"/>
-              </w:rPr>
-              <w:t>f)</w:t>
-            </w:r>
-          </w:p>
-          <w:p>
-            <w:pPr>
-              <w:rPr>
-                <w:rFonts w:ascii="Times New Roman" w:hAnsi="Times New Roman" w:cs="Times New Roman"/>
-              </w:rPr>
-            </w:pPr>
-            <w:r>
-              <w:rPr>
-                <w:rFonts w:ascii="Times New Roman" w:hAnsi="Times New Roman" w:cs="Times New Roman"/>
-              </w:rPr>
-              <w:t>g)</w:t>
-            </w:r>
-          </w:p>
-          <w:p>
-            <w:pPr>
-              <w:rPr>
-                <w:rFonts w:ascii="Times New Roman" w:hAnsi="Times New Roman" w:cs="Times New Roman"/>
-              </w:rPr>
-            </w:pPr>
-            <w:r>
-              <w:rPr>
-                <w:rFonts w:ascii="Times New Roman" w:hAnsi="Times New Roman" w:cs="Times New Roman"/>
-              </w:rPr>
-              <w:lastRenderedPageBreak/>
-              <w:t>h)</w:t>
-            </w:r>
-          </w:p>
-          <w:p>
-            <w:pPr>
-              <w:rPr>
-                <w:rFonts w:ascii="Times New Roman" w:hAnsi="Times New Roman" w:cs="Times New Roman"/>
-              </w:rPr>
-            </w:pPr>
-          </w:p>
-          <w:p>
-            <w:pPr>
-              <w:rPr>
-                <w:rFonts w:ascii="Times New Roman" w:hAnsi="Times New Roman" w:cs="Times New Roman"/>
-              </w:rPr>
-            </w:pPr>
-          </w:p>
-          <w:p>
-            <w:pPr>
-              <w:rPr>
-                <w:rFonts w:ascii="Times New Roman" w:hAnsi="Times New Roman" w:cs="Times New Roman"/>
-              </w:rPr>
-            </w:pPr>
-            <w:proofErr w:type="spellStart"/>
-            <w:r>
-              <w:rPr>
-                <w:rFonts w:ascii="Times New Roman" w:hAnsi="Times New Roman" w:cs="Times New Roman"/>
-              </w:rPr>
-              <w:t>i</w:t>
-            </w:r>
-            <w:proofErr w:type="spellEnd"/>
-            <w:r>
-              <w:rPr>
-                <w:rFonts w:ascii="Times New Roman" w:hAnsi="Times New Roman" w:cs="Times New Roman"/>
-              </w:rPr>
-              <w:t>)</w:t>
-            </w:r>
-          </w:p>
-        </w:tc>
-        <w:tc>
-          <w:tcPr>
-            <w:tcW w:w="5812" w:type="dxa"/>
-          </w:tcPr>
-          <w:p>
-            <w:pPr>
-              <w:rPr>
-                <w:rFonts w:ascii="Times New Roman" w:hAnsi="Times New Roman" w:cs="Times New Roman"/>
-              </w:rPr>
-            </w:pPr>
-            <w:r>
-              <w:rPr>
-                <w:rFonts w:ascii="Times New Roman" w:hAnsi="Times New Roman" w:cs="Times New Roman"/>
-              </w:rPr>
-              <w:lastRenderedPageBreak/>
-              <w:t xml:space="preserve">The system SHOULD ALLOW </w:t>
-            </w:r>
-            <w:r>
-              <w:rPr>
-                <w:rFonts w:ascii="Times New Roman" w:hAnsi="Times New Roman" w:cs="Times New Roman"/>
-                <w:i/>
-              </w:rPr>
-              <w:t>scenario designers</w:t>
-            </w:r>
-            <w:r>
-              <w:rPr>
-                <w:rFonts w:ascii="Times New Roman" w:hAnsi="Times New Roman" w:cs="Times New Roman"/>
-              </w:rPr>
-              <w:t xml:space="preserve"> to edit scenarios.</w:t>
-            </w:r>
-          </w:p>
-          <w:p>
-            <w:pPr>
-              <w:rPr>
-                <w:rFonts w:ascii="Times New Roman" w:hAnsi="Times New Roman" w:cs="Times New Roman"/>
-              </w:rPr>
-            </w:pPr>
-          </w:p>
-          <w:p>
-            <w:pPr>
-              <w:rPr>
-                <w:rFonts w:ascii="Times New Roman" w:hAnsi="Times New Roman" w:cs="Times New Roman"/>
-              </w:rPr>
-            </w:pPr>
-            <w:r>
-              <w:rPr>
-                <w:rFonts w:ascii="Times New Roman" w:hAnsi="Times New Roman" w:cs="Times New Roman"/>
-              </w:rPr>
-              <w:t>Editing includes the following:</w:t>
-            </w:r>
-          </w:p>
-          <w:p>
-            <w:pPr>
-              <w:pStyle w:val="Listenabsatz"/>
-              <w:numPr>
-                <w:ilvl w:val="0"/>
-                <w:numId w:val="1"/>
-              </w:numPr>
-              <w:rPr>
-                <w:rFonts w:ascii="Times New Roman" w:hAnsi="Times New Roman" w:cs="Times New Roman"/>
-              </w:rPr>
-            </w:pPr>
-            <w:r>
-              <w:rPr>
-                <w:rFonts w:ascii="Times New Roman" w:hAnsi="Times New Roman" w:cs="Times New Roman"/>
-              </w:rPr>
-              <w:t>Add a new story to the scenario,</w:t>
-            </w:r>
-          </w:p>
-          <w:p>
-            <w:pPr>
-              <w:pStyle w:val="Listenabsatz"/>
-              <w:numPr>
-                <w:ilvl w:val="0"/>
-                <w:numId w:val="1"/>
-              </w:numPr>
-              <w:rPr>
-                <w:rFonts w:ascii="Times New Roman" w:hAnsi="Times New Roman" w:cs="Times New Roman"/>
-              </w:rPr>
-            </w:pPr>
-            <w:r>
-              <w:rPr>
-                <w:rFonts w:ascii="Times New Roman" w:hAnsi="Times New Roman" w:cs="Times New Roman"/>
-              </w:rPr>
-              <w:t>Remove an existing story from the scenario,</w:t>
-            </w:r>
-          </w:p>
-          <w:p>
-            <w:pPr>
-              <w:pStyle w:val="Listenabsatz"/>
-              <w:numPr>
-                <w:ilvl w:val="0"/>
-                <w:numId w:val="1"/>
-              </w:numPr>
-              <w:rPr>
-                <w:rFonts w:ascii="Times New Roman" w:hAnsi="Times New Roman" w:cs="Times New Roman"/>
-              </w:rPr>
-            </w:pPr>
-            <w:r>
-              <w:rPr>
-                <w:rFonts w:ascii="Times New Roman" w:hAnsi="Times New Roman" w:cs="Times New Roman"/>
-              </w:rPr>
-              <w:t>Change the order of stories in the scenario,</w:t>
-            </w:r>
-          </w:p>
-          <w:p>
-            <w:pPr>
-              <w:pStyle w:val="Listenabsatz"/>
-              <w:numPr>
-                <w:ilvl w:val="0"/>
-                <w:numId w:val="1"/>
-              </w:numPr>
-              <w:rPr>
-                <w:rFonts w:ascii="Times New Roman" w:hAnsi="Times New Roman" w:cs="Times New Roman"/>
-              </w:rPr>
-            </w:pPr>
-            <w:r>
-              <w:rPr>
-                <w:rFonts w:ascii="Times New Roman" w:hAnsi="Times New Roman" w:cs="Times New Roman"/>
-              </w:rPr>
-              <w:t>Add an inject to one of the stories,</w:t>
-            </w:r>
-          </w:p>
-          <w:p>
-            <w:pPr>
-              <w:pStyle w:val="Listenabsatz"/>
-              <w:numPr>
-                <w:ilvl w:val="0"/>
-                <w:numId w:val="1"/>
-              </w:numPr>
-              <w:rPr>
-                <w:rFonts w:ascii="Times New Roman" w:hAnsi="Times New Roman" w:cs="Times New Roman"/>
-              </w:rPr>
-            </w:pPr>
-            <w:r>
-              <w:rPr>
-                <w:rFonts w:ascii="Times New Roman" w:hAnsi="Times New Roman" w:cs="Times New Roman"/>
-              </w:rPr>
-              <w:t>Remove an inject from one of the stories,</w:t>
-            </w:r>
-          </w:p>
-          <w:p>
-            <w:pPr>
-              <w:pStyle w:val="Listenabsatz"/>
-              <w:numPr>
-                <w:ilvl w:val="0"/>
-                <w:numId w:val="1"/>
-              </w:numPr>
-              <w:rPr>
-                <w:rFonts w:ascii="Times New Roman" w:hAnsi="Times New Roman" w:cs="Times New Roman"/>
-              </w:rPr>
-            </w:pPr>
-            <w:r>
-              <w:rPr>
-                <w:rFonts w:ascii="Times New Roman" w:hAnsi="Times New Roman" w:cs="Times New Roman"/>
-              </w:rPr>
-              <w:t>Add a transition from one inject to another,</w:t>
-            </w:r>
-          </w:p>
-          <w:p>
-            <w:pPr>
-              <w:pStyle w:val="Listenabsatz"/>
-              <w:numPr>
-                <w:ilvl w:val="0"/>
-                <w:numId w:val="1"/>
-              </w:numPr>
-              <w:rPr>
-                <w:rFonts w:ascii="Times New Roman" w:hAnsi="Times New Roman" w:cs="Times New Roman"/>
-              </w:rPr>
-            </w:pPr>
-            <w:r>
-              <w:rPr>
-                <w:rFonts w:ascii="Times New Roman" w:hAnsi="Times New Roman" w:cs="Times New Roman"/>
-              </w:rPr>
-              <w:t>Remove a transition from one inject to another,</w:t>
-            </w:r>
-          </w:p>
-          <w:p>
-            <w:pPr>
-              <w:pStyle w:val="Listenabsatz"/>
-              <w:numPr>
-                <w:ilvl w:val="0"/>
-                <w:numId w:val="1"/>
-              </w:numPr>
-              <w:rPr>
-                <w:rFonts w:ascii="Times New Roman" w:hAnsi="Times New Roman" w:cs="Times New Roman"/>
-              </w:rPr>
-            </w:pPr>
-            <w:r>
-              <w:rPr>
-                <w:rFonts w:ascii="Times New Roman" w:hAnsi="Times New Roman" w:cs="Times New Roman"/>
-              </w:rPr>
-              <w:lastRenderedPageBreak/>
-              <w:t>Change any of the values for the core properties mentioned in the previous requirements.</w:t>
-            </w:r>
-          </w:p>
-          <w:p>
-            <w:pPr>
-              <w:rPr>
-                <w:rFonts w:ascii="Times New Roman" w:hAnsi="Times New Roman" w:cs="Times New Roman"/>
-              </w:rPr>
-            </w:pPr>
-          </w:p>
-          <w:p>
-            <w:pPr>
-              <w:rPr>
-                <w:rFonts w:ascii="Times New Roman" w:hAnsi="Times New Roman" w:cs="Times New Roman"/>
-              </w:rPr>
-            </w:pPr>
-            <w:r>
-              <w:rPr>
-                <w:rFonts w:ascii="Times New Roman" w:hAnsi="Times New Roman" w:cs="Times New Roman"/>
-              </w:rPr>
-              <w:t>IF a scenario is being edited, THEN the system MUST ENSURE that other requirements to the system are still satisfied.</w:t>
-            </w:r>
-          </w:p>
-        </w:tc>
-        <w:tc>
-          <w:tcPr>
-            <w:tcW w:w="1667" w:type="dxa"/>
-          </w:tcPr>
-          <w:p>
-            <w:pPr>
-              <w:rPr>
-                <w:rFonts w:ascii="Times New Roman" w:hAnsi="Times New Roman" w:cs="Times New Roman"/>
-              </w:rPr>
-            </w:pPr>
-            <w:r>
-              <w:rPr>
-                <w:rFonts w:ascii="Times New Roman" w:hAnsi="Times New Roman" w:cs="Times New Roman"/>
-              </w:rPr>
-              <w:lastRenderedPageBreak/>
-              <w:t>Medium</w:t>
-            </w:r>
-          </w:p>
-        </w:tc>
-      </w:tr>
-      <w:tr>
-        <w:trPr>
-          <w:trHeight w:val="248"/>
-        </w:trPr>
-        <w:tc>
-          <w:tcPr>
-            <w:tcW w:w="1696" w:type="dxa"/>
-          </w:tcPr>
-          <w:p>
-            <w:pPr>
-              <w:rPr>
-                <w:rFonts w:ascii="Times New Roman" w:hAnsi="Times New Roman" w:cs="Times New Roman"/>
-              </w:rPr>
-            </w:pPr>
-            <w:r>
-              <w:rPr>
-                <w:rFonts w:ascii="Times New Roman" w:hAnsi="Times New Roman" w:cs="Times New Roman"/>
-              </w:rPr>
-              <w:fldChar w:fldCharType="begin"/>
-            </w:r>
-            <w:r>
-              <w:rPr>
-                <w:rFonts w:ascii="Times New Roman" w:hAnsi="Times New Roman" w:cs="Times New Roman"/>
-              </w:rPr>
-              <w:instrText xml:space="preserve"> SEQ Requirement \* ARABIC </w:instrText>
-            </w:r>
-            <w:r>
-              <w:rPr>
-                <w:rFonts w:ascii="Times New Roman" w:hAnsi="Times New Roman" w:cs="Times New Roman"/>
-              </w:rPr>
-              <w:fldChar w:fldCharType="separate"/>
-            </w:r>
-            <w:r>
-              <w:rPr>
-                <w:rFonts w:ascii="Times New Roman" w:hAnsi="Times New Roman" w:cs="Times New Roman"/>
-                <w:noProof/>
-              </w:rPr>
-              <w:t>39</w:t>
-            </w:r>
-            <w:r>
-              <w:rPr>
-                <w:rFonts w:ascii="Times New Roman" w:hAnsi="Times New Roman" w:cs="Times New Roman"/>
-              </w:rPr>
-              <w:fldChar w:fldCharType="end"/>
-            </w:r>
-            <w:r>
-              <w:rPr>
-                <w:rFonts w:ascii="Times New Roman" w:hAnsi="Times New Roman" w:cs="Times New Roman"/>
-              </w:rPr>
-              <w:t xml:space="preserve"> Delete Scenarios</w:t>
-            </w:r>
-          </w:p>
-        </w:tc>
-        <w:tc>
-          <w:tcPr>
-            <w:tcW w:w="5812" w:type="dxa"/>
-          </w:tcPr>
-          <w:p>
-            <w:pPr>
-              <w:rPr>
-                <w:rFonts w:ascii="Times New Roman" w:hAnsi="Times New Roman" w:cs="Times New Roman"/>
-              </w:rPr>
-            </w:pPr>
-            <w:r>
-              <w:rPr>
-                <w:rFonts w:ascii="Times New Roman" w:hAnsi="Times New Roman" w:cs="Times New Roman"/>
-              </w:rPr>
-              <w:t xml:space="preserve">The system SHOULD ALLOW </w:t>
-            </w:r>
-            <w:r>
-              <w:rPr>
-                <w:rFonts w:ascii="Times New Roman" w:hAnsi="Times New Roman" w:cs="Times New Roman"/>
-                <w:i/>
-              </w:rPr>
-              <w:t>scenario designers</w:t>
-            </w:r>
-            <w:r>
-              <w:rPr>
-                <w:rFonts w:ascii="Times New Roman" w:hAnsi="Times New Roman" w:cs="Times New Roman"/>
-              </w:rPr>
-              <w:t xml:space="preserve"> to delete of scenarios.</w:t>
-            </w:r>
-          </w:p>
-        </w:tc>
-        <w:tc>
-          <w:tcPr>
-            <w:tcW w:w="1667" w:type="dxa"/>
-          </w:tcPr>
-          <w:p>
-            <w:pPr>
-              <w:rPr>
-                <w:rFonts w:ascii="Times New Roman" w:hAnsi="Times New Roman" w:cs="Times New Roman"/>
-              </w:rPr>
-            </w:pPr>
-            <w:r>
-              <w:rPr>
-                <w:rFonts w:ascii="Times New Roman" w:hAnsi="Times New Roman" w:cs="Times New Roman"/>
-              </w:rPr>
-              <w:t>Medium</w:t>
-            </w:r>
-          </w:p>
-        </w:tc>
-      </w:tr>
-      <w:tr>
-        <w:trPr>
-          <w:trHeight w:val="248"/>
-        </w:trPr>
-        <w:tc>
-          <w:tcPr>
-            <w:tcW w:w="1696" w:type="dxa"/>
-          </w:tcPr>
-          <w:p>
-            <w:pPr>
-              <w:rPr>
-                <w:rFonts w:ascii="Times New Roman" w:hAnsi="Times New Roman" w:cs="Times New Roman"/>
-              </w:rPr>
-            </w:pPr>
-            <w:r>
-              <w:rPr>
-                <w:rFonts w:ascii="Times New Roman" w:hAnsi="Times New Roman" w:cs="Times New Roman"/>
-              </w:rPr>
-              <w:fldChar w:fldCharType="begin"/>
-            </w:r>
-            <w:r>
-              <w:rPr>
-                <w:rFonts w:ascii="Times New Roman" w:hAnsi="Times New Roman" w:cs="Times New Roman"/>
-              </w:rPr>
-              <w:instrText xml:space="preserve"> SEQ Requirement \* ARABIC </w:instrText>
-            </w:r>
-            <w:r>
-              <w:rPr>
-                <w:rFonts w:ascii="Times New Roman" w:hAnsi="Times New Roman" w:cs="Times New Roman"/>
-              </w:rPr>
-              <w:fldChar w:fldCharType="separate"/>
-            </w:r>
-            <w:r>
-              <w:rPr>
-                <w:rFonts w:ascii="Times New Roman" w:hAnsi="Times New Roman" w:cs="Times New Roman"/>
-                <w:noProof/>
-              </w:rPr>
-              <w:t>40</w:t>
             </w:r>
             <w:r>
               <w:rPr>
@@ -6941,7 +7076,7 @@
                 <w:rFonts w:ascii="Times New Roman" w:hAnsi="Times New Roman" w:cs="Times New Roman"/>
                 <w:noProof/>
               </w:rPr>
-              <w:t>41</w:t>
+              <w:t>39</w:t>
             </w:r>
             <w:r>
               <w:rPr>
@@ -7024,11 +7159,11 @@
         </w:numPr>
         <w:ind w:left="431" w:hanging="431"/>
       </w:pPr>
-      <w:bookmarkStart w:id="5" w:name="_Toc74641462"/>
+      <w:bookmarkStart w:id="6" w:name="_Toc74641462"/>
       <w:r>
         <w:t>Provide Feedback</w:t>
       </w:r>
-      <w:bookmarkEnd w:id="5"/>
+      <w:bookmarkEnd w:id="6"/>
     </w:p>
     <w:p>
       <w:pPr>
@@ -7177,7 +7312,7 @@
                 <w:rFonts w:ascii="Times New Roman" w:hAnsi="Times New Roman" w:cs="Times New Roman"/>
                 <w:noProof/>
               </w:rPr>
-              <w:t>42</w:t>
+              <w:t>40</w:t>
             </w:r>
             <w:r>
               <w:rPr>
@@ -7388,7 +7523,7 @@
                 <w:rFonts w:ascii="Times New Roman" w:hAnsi="Times New Roman" w:cs="Times New Roman"/>
                 <w:noProof/>
               </w:rPr>
-              <w:t>43</w:t>
+              <w:t>41</w:t>
             </w:r>
             <w:r>
               <w:rPr>
@@ -7644,7 +7779,7 @@
                 <w:rFonts w:ascii="Times New Roman" w:hAnsi="Times New Roman" w:cs="Times New Roman"/>
                 <w:noProof/>
               </w:rPr>
-              <w:t>44</w:t>
+              <w:t>42</w:t>
             </w:r>
             <w:r>
               <w:rPr>
@@ -7741,14 +7876,14 @@
         <w:rPr>
           <w:rFonts w:ascii="Times New Roman" w:hAnsi="Times New Roman" w:cs="Times New Roman"/>
         </w:rPr>
-        <w:t xml:space="preserve">Scenario designers may also want to know how a scenario is being used – for example, whether a disproportionate number of games of this scenarios are aborted, whether they take an exceedingly long </w:t>
+        <w:t xml:space="preserve">Scenario designers may also want to know how a scenario is being used – for example, whether a disproportionate number of games of this scenarios are aborted, whether they take an exceedingly long amount of time or whether some choices are chosen more often than others. Because changes to a </w:t>
       </w:r>
       <w:r>
         <w:rPr>
           <w:rFonts w:ascii="Times New Roman" w:hAnsi="Times New Roman" w:cs="Times New Roman"/>
         </w:rPr>
         <w:lastRenderedPageBreak/>
-        <w:t>amount of time or whether some choices are chosen more often than others. Because changes to a scenario may also impact the statistics for the scenario, it should be possible to correlate statistics to a specific version of each scenario.</w:t>
+        <w:t>scenario may also impact the statistics for the scenario, it should be possible to correlate statistics to a specific version of each scenario.</w:t>
       </w:r>
     </w:p>
     <w:tbl>
@@ -7865,7 +8000,7 @@
                 <w:rFonts w:ascii="Times New Roman" w:hAnsi="Times New Roman" w:cs="Times New Roman"/>
                 <w:noProof/>
               </w:rPr>
-              <w:t>45</w:t>
+              <w:t>43</w:t>
             </w:r>
             <w:r>
               <w:rPr>
@@ -8145,7 +8280,7 @@
                 <w:rFonts w:ascii="Times New Roman" w:hAnsi="Times New Roman" w:cs="Times New Roman"/>
                 <w:noProof/>
               </w:rPr>
-              <w:t>46</w:t>
+              <w:t>44</w:t>
             </w:r>
             <w:r>
               <w:rPr>
@@ -8268,7 +8403,7 @@
                 <w:rFonts w:ascii="Times New Roman" w:hAnsi="Times New Roman" w:cs="Times New Roman"/>
                 <w:noProof/>
               </w:rPr>
-              <w:t>47</w:t>
+              <w:t>45</w:t>
             </w:r>
             <w:r>
               <w:rPr>
@@ -8476,7 +8611,7 @@
                 <w:rFonts w:ascii="Times New Roman" w:hAnsi="Times New Roman" w:cs="Times New Roman"/>
                 <w:noProof/>
               </w:rPr>
-              <w:t>48</w:t>
+              <w:t>46</w:t>
             </w:r>
             <w:r>
               <w:rPr>
@@ -8600,7 +8735,7 @@
                 <w:rFonts w:ascii="Times New Roman" w:hAnsi="Times New Roman" w:cs="Times New Roman"/>
                 <w:noProof/>
               </w:rPr>
-              <w:t>49</w:t>
+              <w:t>47</w:t>
             </w:r>
             <w:r>
               <w:rPr>
@@ -8704,11 +8839,11 @@
         </w:numPr>
         <w:ind w:left="431" w:hanging="431"/>
       </w:pPr>
-      <w:bookmarkStart w:id="6" w:name="_Toc74641463"/>
+      <w:bookmarkStart w:id="7" w:name="_Toc74641463"/>
       <w:r>
         <w:t>Other functional requirements</w:t>
       </w:r>
-      <w:bookmarkEnd w:id="6"/>
+      <w:bookmarkEnd w:id="7"/>
     </w:p>
     <w:p>
       <w:pPr>
@@ -8851,7 +8986,7 @@
                 <w:rFonts w:ascii="Times New Roman" w:hAnsi="Times New Roman" w:cs="Times New Roman"/>
                 <w:noProof/>
               </w:rPr>
-              <w:t>50</w:t>
+              <w:t>48</w:t>
             </w:r>
             <w:r>
               <w:rPr>
@@ -8954,7 +9089,7 @@
                 <w:rFonts w:ascii="Times New Roman" w:hAnsi="Times New Roman" w:cs="Times New Roman"/>
                 <w:noProof/>
               </w:rPr>
-              <w:t>51</w:t>
+              <w:t>49</w:t>
             </w:r>
             <w:r>
               <w:rPr>
@@ -9057,7 +9192,7 @@
                 <w:rFonts w:ascii="Times New Roman" w:hAnsi="Times New Roman" w:cs="Times New Roman"/>
                 <w:noProof/>
               </w:rPr>
-              <w:t>52</w:t>
+              <w:t>50</w:t>
             </w:r>
             <w:r>
               <w:rPr>
@@ -9142,7 +9277,6 @@
               <w:rPr>
                 <w:rFonts w:ascii="Times New Roman" w:hAnsi="Times New Roman" w:cs="Times New Roman"/>
               </w:rPr>
-              <w:lastRenderedPageBreak/>
               <w:t>d)</w:t>
             </w:r>
           </w:p>
@@ -9161,7 +9295,6 @@
               <w:rPr>
                 <w:rFonts w:ascii="Times New Roman" w:hAnsi="Times New Roman" w:cs="Times New Roman"/>
               </w:rPr>
-              <w:lastRenderedPageBreak/>
               <w:t xml:space="preserve">The system SHOULD ALLOW a </w:t>
             </w:r>
             <w:r>
@@ -9249,7 +9382,6 @@
               <w:rPr>
                 <w:rFonts w:ascii="Times New Roman" w:hAnsi="Times New Roman" w:cs="Times New Roman"/>
               </w:rPr>
-              <w:lastRenderedPageBreak/>
               <w:t>Scenario Designer,</w:t>
             </w:r>
           </w:p>
@@ -9286,7 +9418,6 @@
               <w:rPr>
                 <w:rFonts w:ascii="Times New Roman" w:hAnsi="Times New Roman" w:cs="Times New Roman"/>
               </w:rPr>
-              <w:lastRenderedPageBreak/>
               <w:t>Low</w:t>
             </w:r>
           </w:p>
@@ -9310,6 +9441,7 @@
               <w:rPr>
                 <w:rFonts w:ascii="Times New Roman" w:hAnsi="Times New Roman" w:cs="Times New Roman"/>
               </w:rPr>
+              <w:lastRenderedPageBreak/>
               <w:fldChar w:fldCharType="begin"/>
             </w:r>
             <w:r>
@@ -9329,7 +9461,7 @@
                 <w:rFonts w:ascii="Times New Roman" w:hAnsi="Times New Roman" w:cs="Times New Roman"/>
                 <w:noProof/>
               </w:rPr>
-              <w:t>53</w:t>
+              <w:t>51</w:t>
             </w:r>
             <w:r>
               <w:rPr>
@@ -9432,7 +9564,7 @@
                 <w:rFonts w:ascii="Times New Roman" w:hAnsi="Times New Roman" w:cs="Times New Roman"/>
                 <w:noProof/>
               </w:rPr>
-              <w:t>54</w:t>
+              <w:t>52</w:t>
             </w:r>
             <w:r>
               <w:rPr>
@@ -9515,11 +9647,11 @@
         </w:numPr>
         <w:ind w:left="360" w:hanging="360"/>
       </w:pPr>
-      <w:bookmarkStart w:id="7" w:name="_Toc74641464"/>
+      <w:bookmarkStart w:id="8" w:name="_Toc74641464"/>
       <w:r>
         <w:t>Non-Functional Requirements</w:t>
       </w:r>
-      <w:bookmarkEnd w:id="7"/>
+      <w:bookmarkEnd w:id="8"/>
     </w:p>
     <w:p>
       <w:pPr>
@@ -9530,11 +9662,11 @@
         </w:numPr>
         <w:ind w:left="431" w:hanging="431"/>
       </w:pPr>
-      <w:bookmarkStart w:id="8" w:name="_Toc74641465"/>
+      <w:bookmarkStart w:id="9" w:name="_Toc74641465"/>
       <w:r>
         <w:t>FURPS+ Framework</w:t>
       </w:r>
-      <w:bookmarkEnd w:id="8"/>
+      <w:bookmarkEnd w:id="9"/>
     </w:p>
     <w:p>
       <w:pPr>
@@ -9752,11 +9884,11 @@
         </w:numPr>
         <w:ind w:left="431" w:hanging="431"/>
       </w:pPr>
-      <w:bookmarkStart w:id="9" w:name="_Toc74641466"/>
+      <w:bookmarkStart w:id="10" w:name="_Toc74641466"/>
       <w:r>
         <w:t>Usability</w:t>
       </w:r>
-      <w:bookmarkEnd w:id="9"/>
+      <w:bookmarkEnd w:id="10"/>
     </w:p>
     <w:p>
       <w:pPr>
@@ -9885,7 +10017,7 @@
                 <w:rFonts w:ascii="Times New Roman" w:hAnsi="Times New Roman" w:cs="Times New Roman"/>
                 <w:noProof/>
               </w:rPr>
-              <w:t>55</w:t>
+              <w:t>53</w:t>
             </w:r>
             <w:r>
               <w:rPr>
@@ -9995,7 +10127,7 @@
                 <w:rFonts w:ascii="Times New Roman" w:hAnsi="Times New Roman" w:cs="Times New Roman"/>
                 <w:noProof/>
               </w:rPr>
-              <w:t>56</w:t>
+              <w:t>54</w:t>
             </w:r>
             <w:r>
               <w:rPr>
@@ -10098,7 +10230,7 @@
                 <w:rFonts w:ascii="Times New Roman" w:hAnsi="Times New Roman" w:cs="Times New Roman"/>
                 <w:noProof/>
               </w:rPr>
-              <w:t>57</w:t>
+              <w:t>55</w:t>
             </w:r>
             <w:r>
               <w:rPr>
@@ -10218,7 +10350,6 @@
         <w:rPr>
           <w:rFonts w:ascii="Times New Roman" w:hAnsi="Times New Roman" w:cs="Times New Roman"/>
         </w:rPr>
-        <w:lastRenderedPageBreak/>
         <w:t>A system must also be accessed somehow. Because the system is intended to be used for training a heterogeneous target group, participants may use a variety of devices to participate in a game. Interoperability with different devices is therefore a major concern.</w:t>
       </w:r>
     </w:p>
@@ -10254,6 +10385,7 @@
                 <w:rFonts w:ascii="Times New Roman" w:hAnsi="Times New Roman" w:cs="Times New Roman"/>
                 <w:b/>
               </w:rPr>
+              <w:lastRenderedPageBreak/>
               <w:t>ID</w:t>
             </w:r>
           </w:p>
@@ -10336,7 +10468,7 @@
                 <w:rFonts w:ascii="Times New Roman" w:hAnsi="Times New Roman" w:cs="Times New Roman"/>
                 <w:noProof/>
               </w:rPr>
-              <w:t>58</w:t>
+              <w:t>56</w:t>
             </w:r>
             <w:r>
               <w:rPr>
@@ -10457,8 +10589,6 @@
               </w:rPr>
               <w:tab/>
             </w:r>
-            <w:bookmarkStart w:id="10" w:name="_GoBack"/>
-            <w:bookmarkEnd w:id="10"/>
           </w:p>
           <w:p>
             <w:pPr>
@@ -10587,7 +10717,7 @@
                 <w:rFonts w:ascii="Times New Roman" w:hAnsi="Times New Roman" w:cs="Times New Roman"/>
                 <w:noProof/>
               </w:rPr>
-              <w:t>59</w:t>
+              <w:t>57</w:t>
             </w:r>
             <w:r>
               <w:rPr>
@@ -10690,7 +10820,7 @@
                 <w:rFonts w:ascii="Times New Roman" w:hAnsi="Times New Roman" w:cs="Times New Roman"/>
                 <w:noProof/>
               </w:rPr>
-              <w:t>60</w:t>
+              <w:t>58</w:t>
             </w:r>
             <w:r>
               <w:rPr>
@@ -10801,7 +10931,7 @@
                 <w:rFonts w:ascii="Times New Roman" w:hAnsi="Times New Roman" w:cs="Times New Roman"/>
                 <w:noProof/>
               </w:rPr>
-              <w:t>61</w:t>
+              <w:t>59</w:t>
             </w:r>
             <w:r>
               <w:rPr>
@@ -10948,7 +11078,7 @@
                 <w:rFonts w:ascii="Times New Roman" w:hAnsi="Times New Roman" w:cs="Times New Roman"/>
                 <w:noProof/>
               </w:rPr>
-              <w:t>62</w:t>
+              <w:t>60</w:t>
             </w:r>
             <w:r>
               <w:rPr>
@@ -11165,7 +11295,7 @@
                 <w:rFonts w:ascii="Times New Roman" w:hAnsi="Times New Roman" w:cs="Times New Roman"/>
                 <w:noProof/>
               </w:rPr>
-              <w:t>63</w:t>
+              <w:t>61</w:t>
             </w:r>
             <w:r>
               <w:rPr>
@@ -11256,7 +11386,7 @@
                 <w:rFonts w:ascii="Times New Roman" w:hAnsi="Times New Roman" w:cs="Times New Roman"/>
                 <w:noProof/>
               </w:rPr>
-              <w:t>64</w:t>
+              <w:t>62</w:t>
             </w:r>
             <w:r>
               <w:rPr>
@@ -11347,7 +11477,7 @@
                 <w:rFonts w:ascii="Times New Roman" w:hAnsi="Times New Roman" w:cs="Times New Roman"/>
                 <w:noProof/>
               </w:rPr>
-              <w:t>65</w:t>
+              <w:t>63</w:t>
             </w:r>
             <w:r>
               <w:rPr>
@@ -11475,7 +11605,6 @@
         <w:rPr>
           <w:rFonts w:ascii="Times New Roman" w:hAnsi="Times New Roman" w:cs="Times New Roman"/>
         </w:rPr>
-        <w:lastRenderedPageBreak/>
         <w:t xml:space="preserve">The system should also enforce an adequate amount of security, without inflicting the usability of the system. This includes security of user accounts, as well as privacy, integrity and confidentiality of data (the “availability” aspect of the classic CIA – confidentiality, integrity and availability – triad is listed in section </w:t>
       </w:r>
       <w:r>
@@ -11558,7 +11687,14 @@
         <w:rPr>
           <w:rFonts w:ascii="Times New Roman" w:hAnsi="Times New Roman" w:cs="Times New Roman"/>
         </w:rPr>
-        <w:t xml:space="preserve">). A logical result of the CIA requirements is that it should be possible to restrict read- and write-access to scenarios and to limit read-access for statistics. At the same time, members of a team or organization might want to collaborate on scenarios and therefore need access to the same scenarios and statistics. </w:t>
+        <w:t xml:space="preserve">). A logical result of the CIA requirements is that it should be possible to restrict read- and write-access to scenarios and to limit read-access for statistics. At the same time, </w:t>
+      </w:r>
+      <w:r>
+        <w:rPr>
+          <w:rFonts w:ascii="Times New Roman" w:hAnsi="Times New Roman" w:cs="Times New Roman"/>
+        </w:rPr>
+        <w:lastRenderedPageBreak/>
+        <w:t xml:space="preserve">members of a team or organization might want to collaborate on scenarios and therefore need access to the same scenarios and statistics. </w:t>
       </w:r>
     </w:p>
     <w:tbl>
@@ -11675,7 +11811,7 @@
                 <w:rFonts w:ascii="Times New Roman" w:hAnsi="Times New Roman" w:cs="Times New Roman"/>
                 <w:noProof/>
               </w:rPr>
-              <w:t>66</w:t>
+              <w:t>64</w:t>
             </w:r>
             <w:r>
               <w:rPr>
@@ -11858,7 +11994,7 @@
                 <w:rFonts w:ascii="Times New Roman" w:hAnsi="Times New Roman" w:cs="Times New Roman"/>
                 <w:noProof/>
               </w:rPr>
-              <w:t>67</w:t>
+              <w:t>65</w:t>
             </w:r>
             <w:r>
               <w:rPr>
@@ -11962,7 +12098,7 @@
                 <w:rFonts w:ascii="Times New Roman" w:hAnsi="Times New Roman" w:cs="Times New Roman"/>
                 <w:noProof/>
               </w:rPr>
-              <w:t>68</w:t>
+              <w:t>66</w:t>
             </w:r>
             <w:r>
               <w:rPr>
@@ -12066,7 +12202,7 @@
                 <w:rFonts w:ascii="Times New Roman" w:hAnsi="Times New Roman" w:cs="Times New Roman"/>
                 <w:noProof/>
               </w:rPr>
-              <w:t>69</w:t>
+              <w:t>67</w:t>
             </w:r>
             <w:r>
               <w:rPr>
@@ -12170,7 +12306,7 @@
                 <w:rFonts w:ascii="Times New Roman" w:hAnsi="Times New Roman" w:cs="Times New Roman"/>
                 <w:noProof/>
               </w:rPr>
-              <w:t>70</w:t>
+              <w:t>68</w:t>
             </w:r>
             <w:r>
               <w:rPr>
@@ -12428,7 +12564,7 @@
                 <w:rFonts w:ascii="Times New Roman" w:hAnsi="Times New Roman" w:cs="Times New Roman"/>
                 <w:noProof/>
               </w:rPr>
-              <w:t>71</w:t>
+              <w:t>69</w:t>
             </w:r>
             <w:r>
               <w:rPr>
@@ -12518,7 +12654,7 @@
                 <w:rFonts w:ascii="Times New Roman" w:hAnsi="Times New Roman" w:cs="Times New Roman"/>
                 <w:noProof/>
               </w:rPr>
-              <w:t>72</w:t>
+              <w:t>70</w:t>
             </w:r>
             <w:r>
               <w:rPr>
@@ -12608,7 +12744,7 @@
                 <w:rFonts w:ascii="Times New Roman" w:hAnsi="Times New Roman" w:cs="Times New Roman"/>
                 <w:noProof/>
               </w:rPr>
-              <w:t>73</w:t>
+              <w:t>71</w:t>
             </w:r>
             <w:r>
               <w:rPr>
@@ -12698,7 +12834,7 @@
                 <w:rFonts w:ascii="Times New Roman" w:hAnsi="Times New Roman" w:cs="Times New Roman"/>
                 <w:noProof/>
               </w:rPr>
-              <w:t>74</w:t>
+              <w:t>72</w:t>
             </w:r>
             <w:r>
               <w:rPr>
@@ -12808,7 +12944,7 @@
                 <w:rFonts w:ascii="Times New Roman" w:hAnsi="Times New Roman" w:cs="Times New Roman"/>
                 <w:noProof/>
               </w:rPr>
-              <w:t>75</w:t>
+              <w:t>73</w:t>
             </w:r>
             <w:r>
               <w:rPr>
@@ -12901,7 +13037,6 @@
         <w:rPr>
           <w:rFonts w:ascii="Times New Roman" w:hAnsi="Times New Roman" w:cs="Times New Roman"/>
         </w:rPr>
-        <w:lastRenderedPageBreak/>
         <w:t>Load time is a key factor in determining how satisfied users are with a web application.</w:t>
       </w:r>
       <w:r>
@@ -13013,6 +13148,7 @@
               <w:rPr>
                 <w:rFonts w:ascii="Times New Roman" w:hAnsi="Times New Roman" w:cs="Times New Roman"/>
               </w:rPr>
+              <w:lastRenderedPageBreak/>
               <w:fldChar w:fldCharType="begin"/>
             </w:r>
             <w:r>
@@ -13032,7 +13168,7 @@
                 <w:rFonts w:ascii="Times New Roman" w:hAnsi="Times New Roman" w:cs="Times New Roman"/>
                 <w:noProof/>
               </w:rPr>
-              <w:t>76</w:t>
+              <w:t>74</w:t>
             </w:r>
             <w:r>
               <w:rPr>
@@ -13135,7 +13271,7 @@
                 <w:rFonts w:ascii="Times New Roman" w:hAnsi="Times New Roman" w:cs="Times New Roman"/>
                 <w:noProof/>
               </w:rPr>
-              <w:t>77</w:t>
+              <w:t>75</w:t>
             </w:r>
             <w:r>
               <w:rPr>
@@ -13225,7 +13361,7 @@
                 <w:rFonts w:ascii="Times New Roman" w:hAnsi="Times New Roman" w:cs="Times New Roman"/>
                 <w:noProof/>
               </w:rPr>
-              <w:t>78</w:t>
+              <w:t>76</w:t>
             </w:r>
             <w:r>
               <w:rPr>
@@ -13431,7 +13567,7 @@
                 <w:rFonts w:ascii="Times New Roman" w:hAnsi="Times New Roman" w:cs="Times New Roman"/>
                 <w:noProof/>
               </w:rPr>
-              <w:t>79</w:t>
+              <w:t>77</w:t>
             </w:r>
             <w:r>
               <w:rPr>
@@ -13631,7 +13767,7 @@
                 <w:rFonts w:ascii="Times New Roman" w:hAnsi="Times New Roman" w:cs="Times New Roman"/>
                 <w:noProof/>
               </w:rPr>
-              <w:t>80</w:t>
+              <w:t>78</w:t>
             </w:r>
             <w:r>
               <w:rPr>
@@ -13915,7 +14051,7 @@
                 <w:rFonts w:ascii="Times New Roman" w:hAnsi="Times New Roman" w:cs="Times New Roman"/>
                 <w:noProof/>
               </w:rPr>
-              <w:t>81</w:t>
+              <w:t>79</w:t>
             </w:r>
             <w:r>
               <w:rPr>
@@ -13986,7 +14122,6 @@
               <w:rPr>
                 <w:rFonts w:ascii="Times New Roman" w:hAnsi="Times New Roman" w:cs="Times New Roman"/>
               </w:rPr>
-              <w:lastRenderedPageBreak/>
               <w:fldChar w:fldCharType="begin"/>
             </w:r>
             <w:r>
@@ -14006,7 +14141,7 @@
                 <w:rFonts w:ascii="Times New Roman" w:hAnsi="Times New Roman" w:cs="Times New Roman"/>
                 <w:noProof/>
               </w:rPr>
-              <w:t>82</w:t>
+              <w:t>80</w:t>
             </w:r>
             <w:r>
               <w:rPr>
@@ -14096,7 +14231,7 @@
                 <w:rFonts w:ascii="Times New Roman" w:hAnsi="Times New Roman" w:cs="Times New Roman"/>
                 <w:noProof/>
               </w:rPr>
-              <w:t>83</w:t>
+              <w:t>81</w:t>
             </w:r>
             <w:r>
               <w:rPr>
@@ -14186,7 +14321,7 @@
                 <w:rFonts w:ascii="Times New Roman" w:hAnsi="Times New Roman" w:cs="Times New Roman"/>
                 <w:noProof/>
               </w:rPr>
-              <w:t>84</w:t>
+              <w:t>82</w:t>
             </w:r>
             <w:r>
               <w:rPr>

</xml_diff>